<commit_message>
removed hyperlinks from QA docs
</commit_message>
<xml_diff>
--- a/Documents/QA-SDLC-Documents/Test Plan Document.docx
+++ b/Documents/QA-SDLC-Documents/Test Plan Document.docx
@@ -1,121 +1,112 @@
 
 <file path=word/document.xml><?xml version="1.0" encoding="utf-8"?>
-<w:document xmlns:mc="http://schemas.openxmlformats.org/markup-compatibility/2006" xmlns:o="urn:schemas-microsoft-com:office:office" xmlns:r="http://schemas.openxmlformats.org/officeDocument/2006/relationships" xmlns:m="http://schemas.openxmlformats.org/officeDocument/2006/math" xmlns:v="urn:schemas-microsoft-com:vml" xmlns:wp="http://schemas.openxmlformats.org/drawingml/2006/wordprocessingDrawing" xmlns:w10="urn:schemas-microsoft-com:office:word" xmlns:w="http://schemas.openxmlformats.org/wordprocessingml/2006/main" xmlns:wne="http://schemas.microsoft.com/office/word/2006/wordml" xmlns:sl="http://schemas.openxmlformats.org/schemaLibrary/2006/main" xmlns:a="http://schemas.openxmlformats.org/drawingml/2006/main" xmlns:pic="http://schemas.openxmlformats.org/drawingml/2006/picture" xmlns:c="http://schemas.openxmlformats.org/drawingml/2006/chart" xmlns:lc="http://schemas.openxmlformats.org/drawingml/2006/lockedCanvas" xmlns:dgm="http://schemas.openxmlformats.org/drawingml/2006/diagram" xmlns:wps="http://schemas.microsoft.com/office/word/2010/wordprocessingShape" xmlns:wpg="http://schemas.microsoft.com/office/word/2010/wordprocessingGroup" xmlns:w14="http://schemas.microsoft.com/office/word/2010/wordml" xmlns:w15="http://schemas.microsoft.com/office/word/2012/wordml" xmlns:w16="http://schemas.microsoft.com/office/word/2018/wordml" xmlns:w16cex="http://schemas.microsoft.com/office/word/2018/wordml/cex" xmlns:w16cid="http://schemas.microsoft.com/office/word/2016/wordml/cid" xmlns="http://schemas.microsoft.com/office/tasks/2019/documenttasks" xmlns:cr="http://schemas.microsoft.com/office/comments/2020/reactions">
+<w:document xmlns:wpc="http://schemas.microsoft.com/office/word/2010/wordprocessingCanvas" xmlns:cx="http://schemas.microsoft.com/office/drawing/2014/chartex" xmlns:cx1="http://schemas.microsoft.com/office/drawing/2015/9/8/chartex" xmlns:cx2="http://schemas.microsoft.com/office/drawing/2015/10/21/chartex" xmlns:cx3="http://schemas.microsoft.com/office/drawing/2016/5/9/chartex" xmlns:cx4="http://schemas.microsoft.com/office/drawing/2016/5/10/chartex" xmlns:cx5="http://schemas.microsoft.com/office/drawing/2016/5/11/chartex" xmlns:cx6="http://schemas.microsoft.com/office/drawing/2016/5/12/chartex" xmlns:cx7="http://schemas.microsoft.com/office/drawing/2016/5/13/chartex" xmlns:cx8="http://schemas.microsoft.com/office/drawing/2016/5/14/chartex" xmlns:mc="http://schemas.openxmlformats.org/markup-compatibility/2006" xmlns:aink="http://schemas.microsoft.com/office/drawing/2016/ink" xmlns:am3d="http://schemas.microsoft.com/office/drawing/2017/model3d" xmlns:o="urn:schemas-microsoft-com:office:office" xmlns:oel="http://schemas.microsoft.com/office/2019/extlst" xmlns:r="http://schemas.openxmlformats.org/officeDocument/2006/relationships" xmlns:m="http://schemas.openxmlformats.org/officeDocument/2006/math" xmlns:v="urn:schemas-microsoft-com:vml" xmlns:wp14="http://schemas.microsoft.com/office/word/2010/wordprocessingDrawing" xmlns:wp="http://schemas.openxmlformats.org/drawingml/2006/wordprocessingDrawing" xmlns:w10="urn:schemas-microsoft-com:office:word" xmlns:w="http://schemas.openxmlformats.org/wordprocessingml/2006/main" xmlns:w14="http://schemas.microsoft.com/office/word/2010/wordml" xmlns:w15="http://schemas.microsoft.com/office/word/2012/wordml" xmlns:w16cex="http://schemas.microsoft.com/office/word/2018/wordml/cex" xmlns:w16cid="http://schemas.microsoft.com/office/word/2016/wordml/cid" xmlns:w16="http://schemas.microsoft.com/office/word/2018/wordml" xmlns:w16du="http://schemas.microsoft.com/office/word/2023/wordml/word16du" xmlns:w16sdtdh="http://schemas.microsoft.com/office/word/2020/wordml/sdtdatahash" xmlns:w16sdtfl="http://schemas.microsoft.com/office/word/2024/wordml/sdtformatlock" xmlns:w16se="http://schemas.microsoft.com/office/word/2015/wordml/symex" xmlns:wpg="http://schemas.microsoft.com/office/word/2010/wordprocessingGroup" xmlns:wpi="http://schemas.microsoft.com/office/word/2010/wordprocessingInk" xmlns:wne="http://schemas.microsoft.com/office/word/2006/wordml" xmlns:wps="http://schemas.microsoft.com/office/word/2010/wordprocessingShape" mc:Ignorable="w14 w15 w16se w16cid w16 w16cex w16sdtdh w16sdtfl w16du wp14">
   <w:body>
     <w:p>
       <w:pPr>
         <w:pStyle w:val="Heading1"/>
         <w:keepNext w:val="0"/>
         <w:keepLines w:val="0"/>
-        <w:spacing w:before="480" w:lineRule="auto"/>
-        <w:rPr>
-          <w:b w:val="1"/>
+        <w:spacing w:before="480"/>
+        <w:rPr>
+          <w:b/>
           <w:sz w:val="46"/>
           <w:szCs w:val="46"/>
         </w:rPr>
       </w:pPr>
-      <w:bookmarkStart w:colFirst="0" w:colLast="0" w:name="_tstok6spi83v" w:id="0"/>
+      <w:bookmarkStart w:id="0" w:name="_tstok6spi83v" w:colFirst="0" w:colLast="0"/>
       <w:bookmarkEnd w:id="0"/>
       <w:r>
         <w:rPr>
-          <w:b w:val="1"/>
+          <w:b/>
           <w:sz w:val="46"/>
           <w:szCs w:val="46"/>
-          <w:rtl w:val="0"/>
-        </w:rPr>
-        <w:t xml:space="preserve">Test Plan Document</w:t>
-      </w:r>
-    </w:p>
-    <w:p>
-      <w:pPr>
-        <w:spacing w:after="240" w:before="240" w:lineRule="auto"/>
-        <w:rPr/>
-      </w:pPr>
-      <w:r>
-        <w:rPr>
-          <w:b w:val="1"/>
-          <w:rtl w:val="0"/>
-        </w:rPr>
-        <w:t xml:space="preserve">Project Name</w:t>
-      </w:r>
-      <w:r>
-        <w:rPr>
-          <w:rtl w:val="0"/>
-        </w:rPr>
+        </w:rPr>
+        <w:t>Test Plan Document</w:t>
+      </w:r>
+    </w:p>
+    <w:p>
+      <w:pPr>
+        <w:spacing w:before="240" w:after="240"/>
+      </w:pPr>
+      <w:r>
+        <w:rPr>
+          <w:b/>
+        </w:rPr>
+        <w:t>Project Name</w:t>
+      </w:r>
+      <w:r>
         <w:t xml:space="preserve">: </w:t>
       </w:r>
       <w:r>
         <w:rPr>
-          <w:i w:val="1"/>
-          <w:rtl w:val="0"/>
-        </w:rPr>
-        <w:t xml:space="preserve">Dunamis Software Bootcamp (Magazin online: </w:t>
-      </w:r>
-      <w:hyperlink r:id="rId6">
+          <w:i/>
+        </w:rPr>
+        <w:t>Dunamis Software Bootcamp (</w:t>
+      </w:r>
+      <w:proofErr w:type="spellStart"/>
+      <w:r>
+        <w:rPr>
+          <w:i/>
+        </w:rPr>
+        <w:t>Magazin</w:t>
+      </w:r>
+      <w:proofErr w:type="spellEnd"/>
+      <w:r>
+        <w:rPr>
+          <w:i/>
+        </w:rPr>
+        <w:t xml:space="preserve"> online: </w:t>
+      </w:r>
+      <w:hyperlink r:id="rId5">
         <w:r>
           <w:rPr>
-            <w:i w:val="1"/>
-            <w:color w:val="1155cc"/>
+            <w:i/>
+            <w:color w:val="1155CC"/>
             <w:u w:val="single"/>
-            <w:rtl w:val="0"/>
           </w:rPr>
-          <w:t xml:space="preserve">Automation Exercise</w:t>
+          <w:t>Automation Exercise</w:t>
         </w:r>
       </w:hyperlink>
       <w:r>
         <w:rPr>
-          <w:i w:val="1"/>
-          <w:rtl w:val="0"/>
-        </w:rPr>
-        <w:t xml:space="preserve">)</w:t>
-        <w:br w:type="textWrapping"/>
-      </w:r>
-      <w:r>
-        <w:rPr>
-          <w:b w:val="1"/>
-          <w:rtl w:val="0"/>
-        </w:rPr>
-        <w:t xml:space="preserve">Version</w:t>
-      </w:r>
-      <w:r>
-        <w:rPr>
-          <w:rtl w:val="0"/>
-        </w:rPr>
-        <w:t xml:space="preserve">: 1.0</w:t>
-        <w:br w:type="textWrapping"/>
-      </w:r>
-      <w:r>
-        <w:rPr>
-          <w:b w:val="1"/>
-          <w:rtl w:val="0"/>
-        </w:rPr>
-        <w:t xml:space="preserve">Date</w:t>
-      </w:r>
-      <w:r>
-        <w:rPr>
-          <w:rtl w:val="0"/>
-        </w:rPr>
-        <w:t xml:space="preserve">: 30-AUG-2025</w:t>
-      </w:r>
-      <w:r>
-        <w:rPr>
-          <w:rtl w:val="0"/>
-        </w:rPr>
-      </w:r>
-    </w:p>
-    <w:p>
-      <w:pPr>
-        <w:rPr/>
-      </w:pPr>
-      <w:r>
-        <w:pict>
-          <v:rect style="width:0.0pt;height:1.5pt" o:hr="t" o:hrstd="t" o:hralign="center" fillcolor="#A0A0A0" stroked="f"/>
+          <w:i/>
+        </w:rPr>
+        <w:t>)</w:t>
+      </w:r>
+      <w:r>
+        <w:rPr>
+          <w:i/>
+        </w:rPr>
+        <w:br/>
+      </w:r>
+      <w:r>
+        <w:rPr>
+          <w:b/>
+        </w:rPr>
+        <w:t>Version</w:t>
+      </w:r>
+      <w:r>
+        <w:t>: 1.0</w:t>
+      </w:r>
+      <w:r>
+        <w:br/>
+      </w:r>
+      <w:r>
+        <w:rPr>
+          <w:b/>
+        </w:rPr>
+        <w:t>Date</w:t>
+      </w:r>
+      <w:r>
+        <w:t>: 30-AUG-2025</w:t>
+      </w:r>
+    </w:p>
+    <w:p>
+      <w:r>
+        <w:pict w14:anchorId="1FD6D12E">
+          <v:rect id="_x0000_i1025" style="width:0;height:1.5pt" o:hralign="center" o:hrstd="t" o:hr="t" fillcolor="#a0a0a0" stroked="f"/>
         </w:pict>
-      </w:r>
-      <w:r>
-        <w:rPr>
-          <w:rtl w:val="0"/>
-        </w:rPr>
       </w:r>
     </w:p>
     <w:p>
@@ -123,23 +114,22 @@
         <w:pStyle w:val="Heading2"/>
         <w:keepNext w:val="0"/>
         <w:keepLines w:val="0"/>
-        <w:spacing w:after="80" w:lineRule="auto"/>
-        <w:rPr>
-          <w:b w:val="1"/>
+        <w:spacing w:after="80"/>
+        <w:rPr>
+          <w:b/>
           <w:sz w:val="34"/>
           <w:szCs w:val="34"/>
         </w:rPr>
       </w:pPr>
-      <w:bookmarkStart w:colFirst="0" w:colLast="0" w:name="_s9d3rxd3sb0m" w:id="1"/>
+      <w:bookmarkStart w:id="1" w:name="_s9d3rxd3sb0m" w:colFirst="0" w:colLast="0"/>
       <w:bookmarkEnd w:id="1"/>
       <w:r>
         <w:rPr>
-          <w:b w:val="1"/>
+          <w:b/>
           <w:sz w:val="34"/>
           <w:szCs w:val="34"/>
-          <w:rtl w:val="0"/>
-        </w:rPr>
-        <w:t xml:space="preserve">1. Introduction</w:t>
+        </w:rPr>
+        <w:t>1. Introduction</w:t>
       </w:r>
     </w:p>
     <w:p>
@@ -148,21 +138,64 @@
           <w:ilvl w:val="0"/>
           <w:numId w:val="4"/>
         </w:numPr>
-        <w:spacing w:after="0" w:afterAutospacing="0" w:before="240" w:lineRule="auto"/>
-        <w:ind w:left="720" w:hanging="360"/>
-      </w:pPr>
-      <w:r>
-        <w:rPr>
-          <w:b w:val="1"/>
-          <w:rtl w:val="0"/>
-        </w:rPr>
-        <w:t xml:space="preserve">Purpose</w:t>
-      </w:r>
-      <w:r>
-        <w:rPr>
-          <w:rtl w:val="0"/>
-        </w:rPr>
-        <w:t xml:space="preserve">: Validarea sistemului în baza caietului de sarcini.</w:t>
+        <w:spacing w:before="240"/>
+      </w:pPr>
+      <w:r>
+        <w:rPr>
+          <w:b/>
+        </w:rPr>
+        <w:t>Purpose</w:t>
+      </w:r>
+      <w:r>
+        <w:t xml:space="preserve">: </w:t>
+      </w:r>
+      <w:proofErr w:type="spellStart"/>
+      <w:r>
+        <w:t>Validarea</w:t>
+      </w:r>
+      <w:proofErr w:type="spellEnd"/>
+      <w:r>
+        <w:t xml:space="preserve"> </w:t>
+      </w:r>
+      <w:proofErr w:type="spellStart"/>
+      <w:r>
+        <w:t>sistemului</w:t>
+      </w:r>
+      <w:proofErr w:type="spellEnd"/>
+      <w:r>
+        <w:t xml:space="preserve"> </w:t>
+      </w:r>
+      <w:proofErr w:type="spellStart"/>
+      <w:r>
+        <w:t>în</w:t>
+      </w:r>
+      <w:proofErr w:type="spellEnd"/>
+      <w:r>
+        <w:t xml:space="preserve"> </w:t>
+      </w:r>
+      <w:proofErr w:type="spellStart"/>
+      <w:r>
+        <w:t>baza</w:t>
+      </w:r>
+      <w:proofErr w:type="spellEnd"/>
+      <w:r>
+        <w:t xml:space="preserve"> </w:t>
+      </w:r>
+      <w:proofErr w:type="spellStart"/>
+      <w:r>
+        <w:t>caietului</w:t>
+      </w:r>
+      <w:proofErr w:type="spellEnd"/>
+      <w:r>
+        <w:t xml:space="preserve"> de </w:t>
+      </w:r>
+      <w:proofErr w:type="spellStart"/>
+      <w:r>
+        <w:t>sarcini</w:t>
+      </w:r>
+      <w:proofErr w:type="spellEnd"/>
+      <w:r>
+        <w:t>.</w:t>
       </w:r>
     </w:p>
     <w:p>
@@ -171,21 +204,15 @@
           <w:ilvl w:val="0"/>
           <w:numId w:val="4"/>
         </w:numPr>
-        <w:spacing w:after="0" w:afterAutospacing="0" w:before="0" w:beforeAutospacing="0" w:lineRule="auto"/>
-        <w:ind w:left="720" w:hanging="360"/>
-      </w:pPr>
-      <w:r>
-        <w:rPr>
-          <w:b w:val="1"/>
-          <w:rtl w:val="0"/>
-        </w:rPr>
-        <w:t xml:space="preserve">Scope</w:t>
-      </w:r>
-      <w:r>
-        <w:rPr>
-          <w:rtl w:val="0"/>
-        </w:rPr>
-        <w:t xml:space="preserve">: Define what is in and out of scope for testing.</w:t>
+      </w:pPr>
+      <w:r>
+        <w:rPr>
+          <w:b/>
+        </w:rPr>
+        <w:t>Scope</w:t>
+      </w:r>
+      <w:r>
+        <w:t>: Define what is in and out of scope for testing.</w:t>
       </w:r>
     </w:p>
     <w:p>
@@ -194,84 +221,26 @@
           <w:ilvl w:val="0"/>
           <w:numId w:val="4"/>
         </w:numPr>
-        <w:spacing w:after="240" w:before="0" w:beforeAutospacing="0" w:lineRule="auto"/>
-        <w:ind w:left="720" w:hanging="360"/>
-      </w:pPr>
-      <w:r>
-        <w:rPr>
-          <w:b w:val="1"/>
-          <w:rtl w:val="0"/>
-        </w:rPr>
-        <w:t xml:space="preserve">References</w:t>
-      </w:r>
-      <w:r>
-        <w:rPr>
-          <w:rtl w:val="0"/>
-        </w:rPr>
+        <w:spacing w:after="240"/>
+      </w:pPr>
+      <w:r>
+        <w:rPr>
+          <w:b/>
+        </w:rPr>
+        <w:t>References</w:t>
+      </w:r>
+      <w:r>
         <w:t xml:space="preserve">: </w:t>
       </w:r>
-      <w:hyperlink r:id="rId7">
-        <w:r>
-          <w:rPr>
-            <w:color w:val="1155cc"/>
-            <w:u w:val="single"/>
-            <w:rtl w:val="0"/>
-          </w:rPr>
-          <w:t xml:space="preserve">Software Requirement specification</w:t>
-        </w:r>
-      </w:hyperlink>
-      <w:r>
-        <w:rPr>
-          <w:rtl w:val="0"/>
-        </w:rPr>
-        <w:t xml:space="preserve">, </w:t>
-      </w:r>
-      <w:hyperlink r:id="rId8">
-        <w:r>
-          <w:rPr>
-            <w:color w:val="1155cc"/>
-            <w:u w:val="single"/>
-            <w:rtl w:val="0"/>
-          </w:rPr>
-          <w:t xml:space="preserve">Traceability Matrix</w:t>
-        </w:r>
-      </w:hyperlink>
-      <w:r>
-        <w:rPr>
-          <w:rtl w:val="0"/>
-        </w:rPr>
-        <w:t xml:space="preserve">, </w:t>
-      </w:r>
-      <w:hyperlink r:id="rId9">
-        <w:r>
-          <w:rPr>
-            <w:color w:val="1155cc"/>
-            <w:u w:val="single"/>
-            <w:rtl w:val="0"/>
-          </w:rPr>
-          <w:t xml:space="preserve">Testing Artefacts and Reporting</w:t>
-        </w:r>
-      </w:hyperlink>
-      <w:r>
-        <w:rPr>
-          <w:rtl w:val="0"/>
-        </w:rPr>
-        <w:br w:type="textWrapping"/>
-      </w:r>
-    </w:p>
-    <w:p>
-      <w:pPr>
-        <w:rPr/>
-      </w:pPr>
-      <w:r>
-        <w:pict>
-          <v:rect style="width:0.0pt;height:1.5pt" o:hr="t" o:hrstd="t" o:hralign="center" fillcolor="#A0A0A0" stroked="f"/>
+      <w:r>
+        <w:t>Software Requirement specification, Traceability Matrix, Testing Artefacts and Reporting</w:t>
+      </w:r>
+    </w:p>
+    <w:p>
+      <w:r>
+        <w:pict w14:anchorId="2D812481">
+          <v:rect id="_x0000_i1026" style="width:0;height:1.5pt" o:hralign="center" o:hrstd="t" o:hr="t" fillcolor="#a0a0a0" stroked="f"/>
         </w:pict>
-      </w:r>
-      <w:r>
-        <w:rPr>
-          <w:rtl w:val="0"/>
-        </w:rPr>
       </w:r>
     </w:p>
     <w:p>
@@ -279,23 +248,22 @@
         <w:pStyle w:val="Heading2"/>
         <w:keepNext w:val="0"/>
         <w:keepLines w:val="0"/>
-        <w:spacing w:after="80" w:lineRule="auto"/>
-        <w:rPr>
-          <w:b w:val="1"/>
+        <w:spacing w:after="80"/>
+        <w:rPr>
+          <w:b/>
           <w:sz w:val="34"/>
           <w:szCs w:val="34"/>
         </w:rPr>
       </w:pPr>
-      <w:bookmarkStart w:colFirst="0" w:colLast="0" w:name="_c2xpyfaz1bq7" w:id="2"/>
+      <w:bookmarkStart w:id="2" w:name="_c2xpyfaz1bq7" w:colFirst="0" w:colLast="0"/>
       <w:bookmarkEnd w:id="2"/>
       <w:r>
         <w:rPr>
-          <w:b w:val="1"/>
+          <w:b/>
           <w:sz w:val="34"/>
           <w:szCs w:val="34"/>
-          <w:rtl w:val="0"/>
-        </w:rPr>
-        <w:t xml:space="preserve">2. Test Objectives</w:t>
+        </w:rPr>
+        <w:t>2. Test Objectives</w:t>
       </w:r>
     </w:p>
     <w:p>
@@ -304,19 +272,31 @@
           <w:ilvl w:val="0"/>
           <w:numId w:val="5"/>
         </w:numPr>
-        <w:spacing w:after="0" w:afterAutospacing="0" w:before="240" w:lineRule="auto"/>
-        <w:ind w:left="720" w:hanging="360"/>
-      </w:pPr>
-      <w:r>
-        <w:rPr>
-          <w:rtl w:val="0"/>
-        </w:rPr>
-        <w:t xml:space="preserve">Verificarea cerințelor funcționale (FR1, FR2).</w:t>
-      </w:r>
-      <w:r>
-        <w:rPr>
-          <w:rtl w:val="0"/>
-        </w:rPr>
+        <w:spacing w:before="240"/>
+      </w:pPr>
+      <w:proofErr w:type="spellStart"/>
+      <w:r>
+        <w:t>Verificarea</w:t>
+      </w:r>
+      <w:proofErr w:type="spellEnd"/>
+      <w:r>
+        <w:t xml:space="preserve"> </w:t>
+      </w:r>
+      <w:proofErr w:type="spellStart"/>
+      <w:r>
+        <w:t>cerințelor</w:t>
+      </w:r>
+      <w:proofErr w:type="spellEnd"/>
+      <w:r>
+        <w:t xml:space="preserve"> </w:t>
+      </w:r>
+      <w:proofErr w:type="spellStart"/>
+      <w:r>
+        <w:t>funcționale</w:t>
+      </w:r>
+      <w:proofErr w:type="spellEnd"/>
+      <w:r>
+        <w:t xml:space="preserve"> (FR1, FR2).</w:t>
       </w:r>
     </w:p>
     <w:p>
@@ -325,30 +305,57 @@
           <w:ilvl w:val="0"/>
           <w:numId w:val="5"/>
         </w:numPr>
-        <w:spacing w:after="240" w:before="0" w:beforeAutospacing="0" w:lineRule="auto"/>
-        <w:ind w:left="720" w:hanging="360"/>
-      </w:pPr>
-      <w:r>
-        <w:rPr>
-          <w:rtl w:val="0"/>
-        </w:rPr>
-        <w:t xml:space="preserve">Validarea funcțională și stabilitatea sistemului.</w:t>
-        <w:br w:type="textWrapping"/>
-      </w:r>
-    </w:p>
-    <w:p>
-      <w:pPr>
-        <w:rPr/>
-      </w:pPr>
-      <w:r>
-        <w:pict>
-          <v:rect style="width:0.0pt;height:1.5pt" o:hr="t" o:hrstd="t" o:hralign="center" fillcolor="#A0A0A0" stroked="f"/>
+        <w:spacing w:after="240"/>
+      </w:pPr>
+      <w:proofErr w:type="spellStart"/>
+      <w:r>
+        <w:t>Validarea</w:t>
+      </w:r>
+      <w:proofErr w:type="spellEnd"/>
+      <w:r>
+        <w:t xml:space="preserve"> </w:t>
+      </w:r>
+      <w:proofErr w:type="spellStart"/>
+      <w:r>
+        <w:t>funcțională</w:t>
+      </w:r>
+      <w:proofErr w:type="spellEnd"/>
+      <w:r>
+        <w:t xml:space="preserve"> </w:t>
+      </w:r>
+      <w:proofErr w:type="spellStart"/>
+      <w:r>
+        <w:t>și</w:t>
+      </w:r>
+      <w:proofErr w:type="spellEnd"/>
+      <w:r>
+        <w:t xml:space="preserve"> </w:t>
+      </w:r>
+      <w:proofErr w:type="spellStart"/>
+      <w:r>
+        <w:t>stabilitatea</w:t>
+      </w:r>
+      <w:proofErr w:type="spellEnd"/>
+      <w:r>
+        <w:t xml:space="preserve"> </w:t>
+      </w:r>
+      <w:proofErr w:type="spellStart"/>
+      <w:r>
+        <w:t>sistemului</w:t>
+      </w:r>
+      <w:proofErr w:type="spellEnd"/>
+      <w:r>
+        <w:t>.</w:t>
+      </w:r>
+      <w:r>
+        <w:br/>
+      </w:r>
+    </w:p>
+    <w:p>
+      <w:r>
+        <w:pict w14:anchorId="6A88088E">
+          <v:rect id="_x0000_i1027" style="width:0;height:1.5pt" o:hralign="center" o:hrstd="t" o:hr="t" fillcolor="#a0a0a0" stroked="f"/>
         </w:pict>
-      </w:r>
-      <w:r>
-        <w:rPr>
-          <w:rtl w:val="0"/>
-        </w:rPr>
       </w:r>
     </w:p>
     <w:p>
@@ -356,23 +363,22 @@
         <w:pStyle w:val="Heading2"/>
         <w:keepNext w:val="0"/>
         <w:keepLines w:val="0"/>
-        <w:spacing w:after="80" w:lineRule="auto"/>
-        <w:rPr>
-          <w:b w:val="1"/>
+        <w:spacing w:after="80"/>
+        <w:rPr>
+          <w:b/>
           <w:sz w:val="34"/>
           <w:szCs w:val="34"/>
         </w:rPr>
       </w:pPr>
-      <w:bookmarkStart w:colFirst="0" w:colLast="0" w:name="_dagk5af6kkt4" w:id="3"/>
+      <w:bookmarkStart w:id="3" w:name="_dagk5af6kkt4" w:colFirst="0" w:colLast="0"/>
       <w:bookmarkEnd w:id="3"/>
       <w:r>
         <w:rPr>
-          <w:b w:val="1"/>
+          <w:b/>
           <w:sz w:val="34"/>
           <w:szCs w:val="34"/>
-          <w:rtl w:val="0"/>
-        </w:rPr>
-        <w:t xml:space="preserve">3. Test Strategy</w:t>
+        </w:rPr>
+        <w:t>3. Test Strategy</w:t>
       </w:r>
     </w:p>
     <w:p>
@@ -381,21 +387,16 @@
           <w:ilvl w:val="0"/>
           <w:numId w:val="1"/>
         </w:numPr>
-        <w:spacing w:after="0" w:afterAutospacing="0" w:before="240" w:lineRule="auto"/>
-        <w:ind w:left="720" w:hanging="360"/>
-      </w:pPr>
-      <w:r>
-        <w:rPr>
-          <w:b w:val="1"/>
-          <w:rtl w:val="0"/>
-        </w:rPr>
-        <w:t xml:space="preserve">Levels of Testing</w:t>
-      </w:r>
-      <w:r>
-        <w:rPr>
-          <w:rtl w:val="0"/>
-        </w:rPr>
-        <w:t xml:space="preserve">: Integration, System, Acceptance.</w:t>
+        <w:spacing w:before="240"/>
+      </w:pPr>
+      <w:r>
+        <w:rPr>
+          <w:b/>
+        </w:rPr>
+        <w:t>Levels of Testing</w:t>
+      </w:r>
+      <w:r>
+        <w:t>: Integration, System, Acceptance.</w:t>
       </w:r>
     </w:p>
     <w:p>
@@ -404,21 +405,15 @@
           <w:ilvl w:val="0"/>
           <w:numId w:val="1"/>
         </w:numPr>
-        <w:spacing w:after="0" w:afterAutospacing="0" w:before="0" w:beforeAutospacing="0" w:lineRule="auto"/>
-        <w:ind w:left="720" w:hanging="360"/>
-      </w:pPr>
-      <w:r>
-        <w:rPr>
-          <w:b w:val="1"/>
-          <w:rtl w:val="0"/>
-        </w:rPr>
-        <w:t xml:space="preserve">Types of Testing</w:t>
-      </w:r>
-      <w:r>
-        <w:rPr>
-          <w:rtl w:val="0"/>
-        </w:rPr>
-        <w:t xml:space="preserve">: Functional, Usability.</w:t>
+      </w:pPr>
+      <w:r>
+        <w:rPr>
+          <w:b/>
+        </w:rPr>
+        <w:t>Types of Testing</w:t>
+      </w:r>
+      <w:r>
+        <w:t>: Functional, Usability.</w:t>
       </w:r>
     </w:p>
     <w:p>
@@ -427,37 +422,26 @@
           <w:ilvl w:val="0"/>
           <w:numId w:val="1"/>
         </w:numPr>
-        <w:spacing w:after="240" w:before="0" w:beforeAutospacing="0" w:lineRule="auto"/>
-        <w:ind w:left="720" w:hanging="360"/>
-      </w:pPr>
-      <w:r>
-        <w:rPr>
-          <w:b w:val="1"/>
-          <w:rtl w:val="0"/>
-        </w:rPr>
-        <w:t xml:space="preserve">Approach</w:t>
-      </w:r>
-      <w:r>
-        <w:rPr>
-          <w:rtl w:val="0"/>
-        </w:rPr>
-        <w:t xml:space="preserve">: Automated testing (Robot Framework).</w:t>
-        <w:br w:type="textWrapping"/>
-      </w:r>
-    </w:p>
-    <w:p>
-      <w:pPr>
-        <w:rPr/>
-      </w:pPr>
-      <w:r>
-        <w:pict>
-          <v:rect style="width:0.0pt;height:1.5pt" o:hr="t" o:hrstd="t" o:hralign="center" fillcolor="#A0A0A0" stroked="f"/>
+        <w:spacing w:after="240"/>
+      </w:pPr>
+      <w:r>
+        <w:rPr>
+          <w:b/>
+        </w:rPr>
+        <w:t>Approach</w:t>
+      </w:r>
+      <w:r>
+        <w:t>: Automated testing (Robot Framework).</w:t>
+      </w:r>
+      <w:r>
+        <w:br/>
+      </w:r>
+    </w:p>
+    <w:p>
+      <w:r>
+        <w:pict w14:anchorId="1CEC4C1F">
+          <v:rect id="_x0000_i1028" style="width:0;height:1.5pt" o:hralign="center" o:hrstd="t" o:hr="t" fillcolor="#a0a0a0" stroked="f"/>
         </w:pict>
-      </w:r>
-      <w:r>
-        <w:rPr>
-          <w:rtl w:val="0"/>
-        </w:rPr>
       </w:r>
     </w:p>
     <w:p>
@@ -465,23 +449,22 @@
         <w:pStyle w:val="Heading2"/>
         <w:keepNext w:val="0"/>
         <w:keepLines w:val="0"/>
-        <w:spacing w:after="80" w:lineRule="auto"/>
-        <w:rPr>
-          <w:b w:val="1"/>
+        <w:spacing w:after="80"/>
+        <w:rPr>
+          <w:b/>
           <w:sz w:val="34"/>
           <w:szCs w:val="34"/>
         </w:rPr>
       </w:pPr>
-      <w:bookmarkStart w:colFirst="0" w:colLast="0" w:name="_xb3i65387u0g" w:id="4"/>
+      <w:bookmarkStart w:id="4" w:name="_xb3i65387u0g" w:colFirst="0" w:colLast="0"/>
       <w:bookmarkEnd w:id="4"/>
       <w:r>
         <w:rPr>
-          <w:b w:val="1"/>
+          <w:b/>
           <w:sz w:val="34"/>
           <w:szCs w:val="34"/>
-          <w:rtl w:val="0"/>
-        </w:rPr>
-        <w:t xml:space="preserve">4. Test Environment</w:t>
+        </w:rPr>
+        <w:t>4. Test Environment</w:t>
       </w:r>
     </w:p>
     <w:p>
@@ -490,21 +473,16 @@
           <w:ilvl w:val="0"/>
           <w:numId w:val="6"/>
         </w:numPr>
-        <w:spacing w:after="0" w:afterAutospacing="0" w:before="240" w:lineRule="auto"/>
-        <w:ind w:left="720" w:hanging="360"/>
-      </w:pPr>
-      <w:r>
-        <w:rPr>
-          <w:b w:val="1"/>
-          <w:rtl w:val="0"/>
-        </w:rPr>
-        <w:t xml:space="preserve">Hardware/Software Setup</w:t>
-      </w:r>
-      <w:r>
-        <w:rPr>
-          <w:rtl w:val="0"/>
-        </w:rPr>
-        <w:t xml:space="preserve">: Lubuntu OS via Oracle Virtual Box, Chrome/Firefox.</w:t>
+        <w:spacing w:before="240"/>
+      </w:pPr>
+      <w:r>
+        <w:rPr>
+          <w:b/>
+        </w:rPr>
+        <w:t>Hardware/Software Setup</w:t>
+      </w:r>
+      <w:r>
+        <w:t>: Lubuntu OS via Oracle Virtual Box, Chrome/Firefox.</w:t>
       </w:r>
     </w:p>
     <w:p>
@@ -513,37 +491,27 @@
           <w:ilvl w:val="0"/>
           <w:numId w:val="6"/>
         </w:numPr>
-        <w:spacing w:after="240" w:before="0" w:beforeAutospacing="0" w:lineRule="auto"/>
-        <w:ind w:left="720" w:hanging="360"/>
-      </w:pPr>
-      <w:r>
-        <w:rPr>
-          <w:b w:val="1"/>
-          <w:rtl w:val="0"/>
-        </w:rPr>
-        <w:t xml:space="preserve">Tools</w:t>
-      </w:r>
-      <w:r>
-        <w:rPr>
-          <w:rtl w:val="0"/>
-        </w:rPr>
-        <w:t xml:space="preserve">: Robot Framework</w:t>
-        <w:br w:type="textWrapping"/>
-      </w:r>
-    </w:p>
-    <w:p>
-      <w:pPr>
-        <w:rPr/>
-      </w:pPr>
-      <w:r>
-        <w:pict>
-          <v:rect style="width:0.0pt;height:1.5pt" o:hr="t" o:hrstd="t" o:hralign="center" fillcolor="#A0A0A0" stroked="f"/>
+        <w:spacing w:after="240"/>
+      </w:pPr>
+      <w:r>
+        <w:rPr>
+          <w:b/>
+        </w:rPr>
+        <w:t>Tools</w:t>
+      </w:r>
+      <w:r>
+        <w:t>: Robot Framework</w:t>
+      </w:r>
+      <w:r>
+        <w:br/>
+      </w:r>
+    </w:p>
+    <w:p>
+      <w:r>
+        <w:lastRenderedPageBreak/>
+        <w:pict w14:anchorId="420ED2EE">
+          <v:rect id="_x0000_i1029" style="width:0;height:1.5pt" o:hralign="center" o:hrstd="t" o:hr="t" fillcolor="#a0a0a0" stroked="f"/>
         </w:pict>
-      </w:r>
-      <w:r>
-        <w:rPr>
-          <w:rtl w:val="0"/>
-        </w:rPr>
       </w:r>
     </w:p>
     <w:p>
@@ -551,23 +519,22 @@
         <w:pStyle w:val="Heading2"/>
         <w:keepNext w:val="0"/>
         <w:keepLines w:val="0"/>
-        <w:spacing w:after="80" w:lineRule="auto"/>
-        <w:rPr>
-          <w:b w:val="1"/>
+        <w:spacing w:after="80"/>
+        <w:rPr>
+          <w:b/>
           <w:sz w:val="34"/>
           <w:szCs w:val="34"/>
         </w:rPr>
       </w:pPr>
-      <w:bookmarkStart w:colFirst="0" w:colLast="0" w:name="_d2x3d09haqw6" w:id="5"/>
+      <w:bookmarkStart w:id="5" w:name="_d2x3d09haqw6" w:colFirst="0" w:colLast="0"/>
       <w:bookmarkEnd w:id="5"/>
       <w:r>
         <w:rPr>
-          <w:b w:val="1"/>
+          <w:b/>
           <w:sz w:val="34"/>
           <w:szCs w:val="34"/>
-          <w:rtl w:val="0"/>
-        </w:rPr>
-        <w:t xml:space="preserve">5. Test Deliverables</w:t>
+        </w:rPr>
+        <w:t>5. Test Deliverables</w:t>
       </w:r>
     </w:p>
     <w:p>
@@ -576,14 +543,10 @@
           <w:ilvl w:val="0"/>
           <w:numId w:val="3"/>
         </w:numPr>
-        <w:spacing w:after="0" w:afterAutospacing="0" w:before="240" w:lineRule="auto"/>
-        <w:ind w:left="720" w:hanging="360"/>
-      </w:pPr>
-      <w:r>
-        <w:rPr>
-          <w:rtl w:val="0"/>
-        </w:rPr>
-        <w:t xml:space="preserve">Test Plan (this document)</w:t>
+        <w:spacing w:before="240"/>
+      </w:pPr>
+      <w:r>
+        <w:t>Test Plan (this document)</w:t>
       </w:r>
     </w:p>
     <w:p>
@@ -592,17 +555,9 @@
           <w:ilvl w:val="0"/>
           <w:numId w:val="3"/>
         </w:numPr>
-        <w:spacing w:after="0" w:afterAutospacing="0" w:before="0" w:beforeAutospacing="0" w:lineRule="auto"/>
-        <w:ind w:left="720" w:hanging="360"/>
-        <w:rPr>
-          <w:u w:val="none"/>
-        </w:rPr>
-      </w:pPr>
-      <w:r>
-        <w:rPr>
-          <w:rtl w:val="0"/>
-        </w:rPr>
-        <w:t xml:space="preserve">Traceability Matrix</w:t>
+      </w:pPr>
+      <w:r>
+        <w:t>Traceability Matrix</w:t>
       </w:r>
     </w:p>
     <w:p>
@@ -611,14 +566,9 @@
           <w:ilvl w:val="0"/>
           <w:numId w:val="3"/>
         </w:numPr>
-        <w:spacing w:after="0" w:afterAutospacing="0" w:before="0" w:beforeAutospacing="0" w:lineRule="auto"/>
-        <w:ind w:left="720" w:hanging="360"/>
-      </w:pPr>
-      <w:r>
-        <w:rPr>
-          <w:rtl w:val="0"/>
-        </w:rPr>
-        <w:t xml:space="preserve">Test Cases &amp; Test Scripts</w:t>
+      </w:pPr>
+      <w:r>
+        <w:t>Test Cases &amp; Test Scripts</w:t>
       </w:r>
     </w:p>
     <w:p>
@@ -627,14 +577,9 @@
           <w:ilvl w:val="0"/>
           <w:numId w:val="3"/>
         </w:numPr>
-        <w:spacing w:after="0" w:afterAutospacing="0" w:before="0" w:beforeAutospacing="0" w:lineRule="auto"/>
-        <w:ind w:left="720" w:hanging="360"/>
-      </w:pPr>
-      <w:r>
-        <w:rPr>
-          <w:rtl w:val="0"/>
-        </w:rPr>
-        <w:t xml:space="preserve">Test Execution Reports</w:t>
+      </w:pPr>
+      <w:r>
+        <w:t>Test Execution Reports</w:t>
       </w:r>
     </w:p>
     <w:p>
@@ -643,14 +588,9 @@
           <w:ilvl w:val="0"/>
           <w:numId w:val="3"/>
         </w:numPr>
-        <w:spacing w:after="0" w:afterAutospacing="0" w:before="0" w:beforeAutospacing="0" w:lineRule="auto"/>
-        <w:ind w:left="720" w:hanging="360"/>
-      </w:pPr>
-      <w:r>
-        <w:rPr>
-          <w:rtl w:val="0"/>
-        </w:rPr>
-        <w:t xml:space="preserve">Defect Reports</w:t>
+      </w:pPr>
+      <w:r>
+        <w:t>Defect Reports</w:t>
       </w:r>
     </w:p>
     <w:p>
@@ -659,29 +599,22 @@
           <w:ilvl w:val="0"/>
           <w:numId w:val="3"/>
         </w:numPr>
-        <w:spacing w:after="240" w:before="0" w:beforeAutospacing="0" w:lineRule="auto"/>
-        <w:ind w:left="720" w:hanging="360"/>
-      </w:pPr>
-      <w:r>
-        <w:rPr>
-          <w:rtl w:val="0"/>
-        </w:rPr>
-        <w:t xml:space="preserve">Testing Artefacts and Reporting document</w:t>
-      </w:r>
-    </w:p>
-    <w:p>
-      <w:pPr>
-        <w:rPr/>
-      </w:pPr>
-      <w:r>
-        <w:pict>
-          <v:rect style="width:0.0pt;height:1.5pt" o:hr="t" o:hrstd="t" o:hralign="center" fillcolor="#A0A0A0" stroked="f"/>
+        <w:spacing w:after="240"/>
+      </w:pPr>
+      <w:r>
+        <w:t xml:space="preserve">Testing Artefacts and Reporting </w:t>
+      </w:r>
+      <w:proofErr w:type="gramStart"/>
+      <w:r>
+        <w:t>document</w:t>
+      </w:r>
+      <w:proofErr w:type="gramEnd"/>
+    </w:p>
+    <w:p>
+      <w:r>
+        <w:pict w14:anchorId="2993334F">
+          <v:rect id="_x0000_i1030" style="width:0;height:1.5pt" o:hralign="center" o:hrstd="t" o:hr="t" fillcolor="#a0a0a0" stroked="f"/>
         </w:pict>
-      </w:r>
-      <w:r>
-        <w:rPr>
-          <w:rtl w:val="0"/>
-        </w:rPr>
       </w:r>
     </w:p>
     <w:p>
@@ -689,23 +622,22 @@
         <w:pStyle w:val="Heading2"/>
         <w:keepNext w:val="0"/>
         <w:keepLines w:val="0"/>
-        <w:spacing w:after="80" w:lineRule="auto"/>
-        <w:rPr>
-          <w:b w:val="1"/>
+        <w:spacing w:after="80"/>
+        <w:rPr>
+          <w:b/>
           <w:sz w:val="34"/>
           <w:szCs w:val="34"/>
         </w:rPr>
       </w:pPr>
-      <w:bookmarkStart w:colFirst="0" w:colLast="0" w:name="_qlcme4qsmoj8" w:id="6"/>
+      <w:bookmarkStart w:id="6" w:name="_qlcme4qsmoj8" w:colFirst="0" w:colLast="0"/>
       <w:bookmarkEnd w:id="6"/>
       <w:r>
         <w:rPr>
-          <w:b w:val="1"/>
+          <w:b/>
           <w:sz w:val="34"/>
           <w:szCs w:val="34"/>
-          <w:rtl w:val="0"/>
-        </w:rPr>
-        <w:t xml:space="preserve">6. Roles &amp; Responsibilities</w:t>
+        </w:rPr>
+        <w:t>6. Roles &amp; Responsibilities</w:t>
       </w:r>
     </w:p>
     <w:p>
@@ -714,21 +646,16 @@
           <w:ilvl w:val="0"/>
           <w:numId w:val="7"/>
         </w:numPr>
-        <w:spacing w:after="0" w:afterAutospacing="0" w:before="240" w:lineRule="auto"/>
-        <w:ind w:left="720" w:hanging="360"/>
-      </w:pPr>
-      <w:r>
-        <w:rPr>
-          <w:b w:val="1"/>
-          <w:rtl w:val="0"/>
-        </w:rPr>
-        <w:t xml:space="preserve">QA Lead</w:t>
-      </w:r>
-      <w:r>
-        <w:rPr>
-          <w:rtl w:val="0"/>
-        </w:rPr>
-        <w:t xml:space="preserve">: Defines test strategy, oversees execution.</w:t>
+        <w:spacing w:before="240"/>
+      </w:pPr>
+      <w:r>
+        <w:rPr>
+          <w:b/>
+        </w:rPr>
+        <w:t>QA Lead</w:t>
+      </w:r>
+      <w:r>
+        <w:t>: Defines test strategy, oversees execution.</w:t>
       </w:r>
     </w:p>
     <w:p>
@@ -737,21 +664,15 @@
           <w:ilvl w:val="0"/>
           <w:numId w:val="7"/>
         </w:numPr>
-        <w:spacing w:after="0" w:afterAutospacing="0" w:before="0" w:beforeAutospacing="0" w:lineRule="auto"/>
-        <w:ind w:left="720" w:hanging="360"/>
-      </w:pPr>
-      <w:r>
-        <w:rPr>
-          <w:b w:val="1"/>
-          <w:rtl w:val="0"/>
-        </w:rPr>
-        <w:t xml:space="preserve">Test Engineers</w:t>
-      </w:r>
-      <w:r>
-        <w:rPr>
-          <w:rtl w:val="0"/>
-        </w:rPr>
-        <w:t xml:space="preserve">: Design &amp; run test cases.</w:t>
+      </w:pPr>
+      <w:r>
+        <w:rPr>
+          <w:b/>
+        </w:rPr>
+        <w:t>Test Engineers</w:t>
+      </w:r>
+      <w:r>
+        <w:t>: Design &amp; run test cases.</w:t>
       </w:r>
     </w:p>
     <w:p>
@@ -760,21 +681,15 @@
           <w:ilvl w:val="0"/>
           <w:numId w:val="7"/>
         </w:numPr>
-        <w:spacing w:after="0" w:afterAutospacing="0" w:before="0" w:beforeAutospacing="0" w:lineRule="auto"/>
-        <w:ind w:left="720" w:hanging="360"/>
-      </w:pPr>
-      <w:r>
-        <w:rPr>
-          <w:b w:val="1"/>
-          <w:rtl w:val="0"/>
-        </w:rPr>
-        <w:t xml:space="preserve">Developers</w:t>
-      </w:r>
-      <w:r>
-        <w:rPr>
-          <w:rtl w:val="0"/>
-        </w:rPr>
-        <w:t xml:space="preserve">: Fix defects, support testing.</w:t>
+      </w:pPr>
+      <w:r>
+        <w:rPr>
+          <w:b/>
+        </w:rPr>
+        <w:t>Developers</w:t>
+      </w:r>
+      <w:r>
+        <w:t>: Fix defects, support testing.</w:t>
       </w:r>
     </w:p>
     <w:p>
@@ -783,36 +698,23 @@
           <w:ilvl w:val="0"/>
           <w:numId w:val="7"/>
         </w:numPr>
-        <w:spacing w:after="240" w:before="0" w:beforeAutospacing="0" w:lineRule="auto"/>
-        <w:ind w:left="720" w:hanging="360"/>
-      </w:pPr>
-      <w:r>
-        <w:rPr>
-          <w:b w:val="1"/>
-          <w:rtl w:val="0"/>
-        </w:rPr>
-        <w:t xml:space="preserve">Stakeholders</w:t>
-      </w:r>
-      <w:r>
-        <w:rPr>
-          <w:rtl w:val="0"/>
-        </w:rPr>
-        <w:t xml:space="preserve">: Review and sign off.</w:t>
-      </w:r>
-    </w:p>
-    <w:p>
-      <w:pPr>
-        <w:rPr/>
-      </w:pPr>
-      <w:r>
-        <w:pict>
-          <v:rect style="width:0.0pt;height:1.5pt" o:hr="t" o:hrstd="t" o:hralign="center" fillcolor="#A0A0A0" stroked="f"/>
+        <w:spacing w:after="240"/>
+      </w:pPr>
+      <w:r>
+        <w:rPr>
+          <w:b/>
+        </w:rPr>
+        <w:t>Stakeholders</w:t>
+      </w:r>
+      <w:r>
+        <w:t>: Review and sign off.</w:t>
+      </w:r>
+    </w:p>
+    <w:p>
+      <w:r>
+        <w:pict w14:anchorId="49633131">
+          <v:rect id="_x0000_i1031" style="width:0;height:1.5pt" o:hralign="center" o:hrstd="t" o:hr="t" fillcolor="#a0a0a0" stroked="f"/>
         </w:pict>
-      </w:r>
-      <w:r>
-        <w:rPr>
-          <w:rtl w:val="0"/>
-        </w:rPr>
       </w:r>
     </w:p>
     <w:p>
@@ -820,23 +722,22 @@
         <w:pStyle w:val="Heading2"/>
         <w:keepNext w:val="0"/>
         <w:keepLines w:val="0"/>
-        <w:spacing w:after="80" w:lineRule="auto"/>
-        <w:rPr>
-          <w:b w:val="1"/>
+        <w:spacing w:after="80"/>
+        <w:rPr>
+          <w:b/>
           <w:sz w:val="34"/>
           <w:szCs w:val="34"/>
         </w:rPr>
       </w:pPr>
-      <w:bookmarkStart w:colFirst="0" w:colLast="0" w:name="_kgqv4buwdpt2" w:id="7"/>
+      <w:bookmarkStart w:id="7" w:name="_kgqv4buwdpt2" w:colFirst="0" w:colLast="0"/>
       <w:bookmarkEnd w:id="7"/>
       <w:r>
         <w:rPr>
-          <w:b w:val="1"/>
+          <w:b/>
           <w:sz w:val="34"/>
           <w:szCs w:val="34"/>
-          <w:rtl w:val="0"/>
-        </w:rPr>
-        <w:t xml:space="preserve">7. Schedule</w:t>
+        </w:rPr>
+        <w:t>7. Schedule</w:t>
       </w:r>
     </w:p>
     <w:p>
@@ -845,14 +746,10 @@
           <w:ilvl w:val="0"/>
           <w:numId w:val="9"/>
         </w:numPr>
-        <w:spacing w:after="0" w:afterAutospacing="0" w:before="240" w:lineRule="auto"/>
-        <w:ind w:left="720" w:hanging="360"/>
-      </w:pPr>
-      <w:r>
-        <w:rPr>
-          <w:rtl w:val="0"/>
-        </w:rPr>
-        <w:t xml:space="preserve">Test Case Design: 30-AUG-2025</w:t>
+        <w:spacing w:before="240"/>
+      </w:pPr>
+      <w:r>
+        <w:t>Test Case Design: 30-AUG-2025</w:t>
       </w:r>
     </w:p>
     <w:p>
@@ -861,14 +758,9 @@
           <w:ilvl w:val="0"/>
           <w:numId w:val="9"/>
         </w:numPr>
-        <w:spacing w:after="0" w:afterAutospacing="0" w:before="0" w:beforeAutospacing="0" w:lineRule="auto"/>
-        <w:ind w:left="720" w:hanging="360"/>
-      </w:pPr>
-      <w:r>
-        <w:rPr>
-          <w:rtl w:val="0"/>
-        </w:rPr>
-        <w:t xml:space="preserve">Test Execution: 30-AUG-2025</w:t>
+      </w:pPr>
+      <w:r>
+        <w:t>Test Execution: 30-AUG-2025</w:t>
       </w:r>
     </w:p>
     <w:p>
@@ -877,29 +769,17 @@
           <w:ilvl w:val="0"/>
           <w:numId w:val="9"/>
         </w:numPr>
-        <w:spacing w:after="240" w:before="0" w:beforeAutospacing="0" w:lineRule="auto"/>
-        <w:ind w:left="720" w:hanging="360"/>
-      </w:pPr>
-      <w:r>
-        <w:rPr>
-          <w:rtl w:val="0"/>
-        </w:rPr>
-        <w:t xml:space="preserve">Final Report &amp; Sign-Off: 30-AUG-2025</w:t>
-      </w:r>
-    </w:p>
-    <w:p>
-      <w:pPr>
-        <w:rPr/>
-      </w:pPr>
-      <w:r>
-        <w:pict>
-          <v:rect style="width:0.0pt;height:1.5pt" o:hr="t" o:hrstd="t" o:hralign="center" fillcolor="#A0A0A0" stroked="f"/>
+        <w:spacing w:after="240"/>
+      </w:pPr>
+      <w:r>
+        <w:t>Final Report &amp; Sign-Off: 30-AUG-2025</w:t>
+      </w:r>
+    </w:p>
+    <w:p>
+      <w:r>
+        <w:pict w14:anchorId="5163BCA4">
+          <v:rect id="_x0000_i1032" style="width:0;height:1.5pt" o:hralign="center" o:hrstd="t" o:hr="t" fillcolor="#a0a0a0" stroked="f"/>
         </w:pict>
-      </w:r>
-      <w:r>
-        <w:rPr>
-          <w:rtl w:val="0"/>
-        </w:rPr>
       </w:r>
     </w:p>
     <w:p>
@@ -907,23 +787,22 @@
         <w:pStyle w:val="Heading2"/>
         <w:keepNext w:val="0"/>
         <w:keepLines w:val="0"/>
-        <w:spacing w:after="80" w:lineRule="auto"/>
-        <w:rPr>
-          <w:b w:val="1"/>
+        <w:spacing w:after="80"/>
+        <w:rPr>
+          <w:b/>
           <w:sz w:val="34"/>
           <w:szCs w:val="34"/>
         </w:rPr>
       </w:pPr>
-      <w:bookmarkStart w:colFirst="0" w:colLast="0" w:name="_ppk6nj19ecny" w:id="8"/>
+      <w:bookmarkStart w:id="8" w:name="_ppk6nj19ecny" w:colFirst="0" w:colLast="0"/>
       <w:bookmarkEnd w:id="8"/>
       <w:r>
         <w:rPr>
-          <w:b w:val="1"/>
+          <w:b/>
           <w:sz w:val="34"/>
           <w:szCs w:val="34"/>
-          <w:rtl w:val="0"/>
-        </w:rPr>
-        <w:t xml:space="preserve">8. Entry &amp; Exit Criteria</w:t>
+        </w:rPr>
+        <w:t>8. Entry &amp; Exit Criteria</w:t>
       </w:r>
     </w:p>
     <w:p>
@@ -932,22 +811,59 @@
           <w:ilvl w:val="0"/>
           <w:numId w:val="8"/>
         </w:numPr>
-        <w:spacing w:after="0" w:afterAutospacing="0" w:before="240" w:lineRule="auto"/>
-        <w:ind w:left="720" w:hanging="360"/>
-      </w:pPr>
-      <w:r>
-        <w:rPr>
-          <w:b w:val="1"/>
-          <w:rtl w:val="0"/>
-        </w:rPr>
-        <w:t xml:space="preserve">Entry Criteria</w:t>
-      </w:r>
-      <w:r>
-        <w:rPr>
-          <w:rtl w:val="0"/>
-        </w:rPr>
-        <w:t xml:space="preserve">: Magazinul online este implementat și accesibil.</w:t>
-        <w:br w:type="textWrapping"/>
+        <w:spacing w:before="240"/>
+      </w:pPr>
+      <w:r>
+        <w:rPr>
+          <w:b/>
+        </w:rPr>
+        <w:t>Entry Criteria</w:t>
+      </w:r>
+      <w:r>
+        <w:t xml:space="preserve">: </w:t>
+      </w:r>
+      <w:proofErr w:type="spellStart"/>
+      <w:r>
+        <w:t>Magazinul</w:t>
+      </w:r>
+      <w:proofErr w:type="spellEnd"/>
+      <w:r>
+        <w:t xml:space="preserve"> online </w:t>
+      </w:r>
+      <w:proofErr w:type="spellStart"/>
+      <w:r>
+        <w:t>este</w:t>
+      </w:r>
+      <w:proofErr w:type="spellEnd"/>
+      <w:r>
+        <w:t xml:space="preserve"> </w:t>
+      </w:r>
+      <w:proofErr w:type="spellStart"/>
+      <w:r>
+        <w:t>implementat</w:t>
+      </w:r>
+      <w:proofErr w:type="spellEnd"/>
+      <w:r>
+        <w:t xml:space="preserve"> </w:t>
+      </w:r>
+      <w:proofErr w:type="spellStart"/>
+      <w:r>
+        <w:t>și</w:t>
+      </w:r>
+      <w:proofErr w:type="spellEnd"/>
+      <w:r>
+        <w:t xml:space="preserve"> </w:t>
+      </w:r>
+      <w:proofErr w:type="spellStart"/>
+      <w:r>
+        <w:t>accesibil</w:t>
+      </w:r>
+      <w:proofErr w:type="spellEnd"/>
+      <w:r>
+        <w:t>.</w:t>
+      </w:r>
+      <w:r>
+        <w:br/>
       </w:r>
     </w:p>
     <w:p>
@@ -956,37 +872,79 @@
           <w:ilvl w:val="0"/>
           <w:numId w:val="8"/>
         </w:numPr>
-        <w:spacing w:after="240" w:before="0" w:beforeAutospacing="0" w:lineRule="auto"/>
-        <w:ind w:left="720" w:hanging="360"/>
-      </w:pPr>
-      <w:r>
-        <w:rPr>
-          <w:b w:val="1"/>
-          <w:rtl w:val="0"/>
-        </w:rPr>
-        <w:t xml:space="preserve">Exit Criteria</w:t>
-      </w:r>
-      <w:r>
-        <w:rPr>
-          <w:rtl w:val="0"/>
-        </w:rPr>
-        <w:t xml:space="preserve">:Testele au fost rulate și validarea încheiată.</w:t>
-        <w:br w:type="textWrapping"/>
-      </w:r>
-    </w:p>
-    <w:p>
-      <w:pPr>
-        <w:rPr/>
-      </w:pPr>
-      <w:r>
-        <w:pict>
-          <v:rect style="width:0.0pt;height:1.5pt" o:hr="t" o:hrstd="t" o:hralign="center" fillcolor="#A0A0A0" stroked="f"/>
+        <w:spacing w:after="240"/>
+      </w:pPr>
+      <w:r>
+        <w:rPr>
+          <w:b/>
+        </w:rPr>
+        <w:t xml:space="preserve">Exit </w:t>
+      </w:r>
+      <w:proofErr w:type="spellStart"/>
+      <w:proofErr w:type="gramStart"/>
+      <w:r>
+        <w:rPr>
+          <w:b/>
+        </w:rPr>
+        <w:t>Criteria</w:t>
+      </w:r>
+      <w:r>
+        <w:t>:Testele</w:t>
+      </w:r>
+      <w:proofErr w:type="spellEnd"/>
+      <w:proofErr w:type="gramEnd"/>
+      <w:r>
+        <w:t xml:space="preserve"> au </w:t>
+      </w:r>
+      <w:proofErr w:type="spellStart"/>
+      <w:r>
+        <w:t>fost</w:t>
+      </w:r>
+      <w:proofErr w:type="spellEnd"/>
+      <w:r>
+        <w:t xml:space="preserve"> </w:t>
+      </w:r>
+      <w:proofErr w:type="spellStart"/>
+      <w:r>
+        <w:t>rulate</w:t>
+      </w:r>
+      <w:proofErr w:type="spellEnd"/>
+      <w:r>
+        <w:t xml:space="preserve"> </w:t>
+      </w:r>
+      <w:proofErr w:type="spellStart"/>
+      <w:r>
+        <w:t>și</w:t>
+      </w:r>
+      <w:proofErr w:type="spellEnd"/>
+      <w:r>
+        <w:t xml:space="preserve"> </w:t>
+      </w:r>
+      <w:proofErr w:type="spellStart"/>
+      <w:r>
+        <w:t>validarea</w:t>
+      </w:r>
+      <w:proofErr w:type="spellEnd"/>
+      <w:r>
+        <w:t xml:space="preserve"> </w:t>
+      </w:r>
+      <w:proofErr w:type="spellStart"/>
+      <w:r>
+        <w:t>încheiată</w:t>
+      </w:r>
+      <w:proofErr w:type="spellEnd"/>
+      <w:r>
+        <w:t>.</w:t>
+      </w:r>
+      <w:r>
+        <w:br/>
+      </w:r>
+    </w:p>
+    <w:p>
+      <w:r>
+        <w:pict w14:anchorId="2547C20A">
+          <v:rect id="_x0000_i1033" style="width:0;height:1.5pt" o:hralign="center" o:hrstd="t" o:hr="t" fillcolor="#a0a0a0" stroked="f"/>
         </w:pict>
-      </w:r>
-      <w:r>
-        <w:rPr>
-          <w:rtl w:val="0"/>
-        </w:rPr>
       </w:r>
     </w:p>
     <w:p>
@@ -994,43 +952,38 @@
         <w:pStyle w:val="Heading2"/>
         <w:keepNext w:val="0"/>
         <w:keepLines w:val="0"/>
-        <w:spacing w:after="80" w:lineRule="auto"/>
-        <w:rPr>
-          <w:b w:val="1"/>
+        <w:spacing w:after="80"/>
+        <w:rPr>
+          <w:b/>
           <w:sz w:val="34"/>
           <w:szCs w:val="34"/>
         </w:rPr>
       </w:pPr>
-      <w:bookmarkStart w:colFirst="0" w:colLast="0" w:name="_qsot2adkabn" w:id="9"/>
+      <w:bookmarkStart w:id="9" w:name="_qsot2adkabn" w:colFirst="0" w:colLast="0"/>
       <w:bookmarkEnd w:id="9"/>
-      <w:r>
-        <w:rPr>
-          <w:rtl w:val="0"/>
-        </w:rPr>
-      </w:r>
     </w:p>
     <w:p>
       <w:pPr>
         <w:pStyle w:val="Heading2"/>
         <w:keepNext w:val="0"/>
         <w:keepLines w:val="0"/>
-        <w:spacing w:after="80" w:lineRule="auto"/>
-        <w:rPr>
-          <w:b w:val="1"/>
+        <w:spacing w:after="80"/>
+        <w:rPr>
+          <w:b/>
           <w:sz w:val="34"/>
           <w:szCs w:val="34"/>
         </w:rPr>
       </w:pPr>
-      <w:bookmarkStart w:colFirst="0" w:colLast="0" w:name="_xsr31y1jk598" w:id="10"/>
+      <w:bookmarkStart w:id="10" w:name="_xsr31y1jk598" w:colFirst="0" w:colLast="0"/>
       <w:bookmarkEnd w:id="10"/>
       <w:r>
         <w:rPr>
-          <w:b w:val="1"/>
+          <w:b/>
           <w:sz w:val="34"/>
           <w:szCs w:val="34"/>
-          <w:rtl w:val="0"/>
-        </w:rPr>
-        <w:t xml:space="preserve">9. Approval</w:t>
+        </w:rPr>
+        <w:lastRenderedPageBreak/>
+        <w:t>9. Approval</w:t>
       </w:r>
     </w:p>
     <w:p>
@@ -1039,14 +992,10 @@
           <w:ilvl w:val="0"/>
           <w:numId w:val="2"/>
         </w:numPr>
-        <w:spacing w:after="0" w:afterAutospacing="0" w:before="240" w:lineRule="auto"/>
-        <w:ind w:left="720" w:hanging="360"/>
-      </w:pPr>
-      <w:r>
-        <w:rPr>
-          <w:rtl w:val="0"/>
-        </w:rPr>
-        <w:t xml:space="preserve">QA Lead: Stuparu Stefan</w:t>
+        <w:spacing w:before="240"/>
+      </w:pPr>
+      <w:r>
+        <w:t>QA Lead: Stuparu Stefan</w:t>
       </w:r>
     </w:p>
     <w:p>
@@ -1055,14 +1004,17 @@
           <w:ilvl w:val="0"/>
           <w:numId w:val="2"/>
         </w:numPr>
-        <w:spacing w:after="0" w:afterAutospacing="0" w:before="0" w:beforeAutospacing="0" w:lineRule="auto"/>
-        <w:ind w:left="720" w:hanging="360"/>
-      </w:pPr>
-      <w:r>
-        <w:rPr>
-          <w:rtl w:val="0"/>
-        </w:rPr>
-        <w:t xml:space="preserve">Project Manager:  Stuparu Stefan</w:t>
+      </w:pPr>
+      <w:r>
+        <w:t>Project Manager</w:t>
+      </w:r>
+      <w:proofErr w:type="gramStart"/>
+      <w:r>
+        <w:t>:  Stuparu</w:t>
+      </w:r>
+      <w:proofErr w:type="gramEnd"/>
+      <w:r>
+        <w:t xml:space="preserve"> Stefan</w:t>
       </w:r>
     </w:p>
     <w:p>
@@ -1071,38 +1023,29 @@
           <w:ilvl w:val="0"/>
           <w:numId w:val="2"/>
         </w:numPr>
-        <w:spacing w:after="240" w:before="0" w:beforeAutospacing="0" w:lineRule="auto"/>
-        <w:ind w:left="720" w:hanging="360"/>
-      </w:pPr>
-      <w:r>
-        <w:rPr>
-          <w:rtl w:val="0"/>
-        </w:rPr>
-        <w:t xml:space="preserve">Date: 30-AUG-2025</w:t>
-      </w:r>
-    </w:p>
-    <w:p>
-      <w:pPr>
-        <w:rPr/>
-      </w:pPr>
-      <w:r>
-        <w:rPr>
-          <w:rtl w:val="0"/>
-        </w:rPr>
-      </w:r>
-    </w:p>
+        <w:spacing w:after="240"/>
+      </w:pPr>
+      <w:r>
+        <w:t>Date: 30-AUG-2025</w:t>
+      </w:r>
+    </w:p>
+    <w:p/>
     <w:sectPr>
-      <w:pgSz w:h="15840" w:w="12240" w:orient="portrait"/>
-      <w:pgMar w:bottom="1440" w:top="1440" w:left="1440" w:right="1440" w:header="720" w:footer="720"/>
+      <w:pgSz w:w="12240" w:h="15840"/>
+      <w:pgMar w:top="1440" w:right="1440" w:bottom="1440" w:left="1440" w:header="720" w:footer="720" w:gutter="0"/>
       <w:pgNumType w:start="1"/>
+      <w:cols w:space="708"/>
     </w:sectPr>
   </w:body>
 </w:document>
 </file>
 
 <file path=word/numbering.xml><?xml version="1.0" encoding="utf-8"?>
-<w:numbering xmlns:mc="http://schemas.openxmlformats.org/markup-compatibility/2006" xmlns:o="urn:schemas-microsoft-com:office:office" xmlns:r="http://schemas.openxmlformats.org/officeDocument/2006/relationships" xmlns:m="http://schemas.openxmlformats.org/officeDocument/2006/math" xmlns:v="urn:schemas-microsoft-com:vml" xmlns:wp="http://schemas.openxmlformats.org/drawingml/2006/wordprocessingDrawing" xmlns:w10="urn:schemas-microsoft-com:office:word" xmlns:w="http://schemas.openxmlformats.org/wordprocessingml/2006/main" xmlns:wne="http://schemas.microsoft.com/office/word/2006/wordml" xmlns:sl="http://schemas.openxmlformats.org/schemaLibrary/2006/main" xmlns:a="http://schemas.openxmlformats.org/drawingml/2006/main" xmlns:pic="http://schemas.openxmlformats.org/drawingml/2006/picture" xmlns:c="http://schemas.openxmlformats.org/drawingml/2006/chart" xmlns:lc="http://schemas.openxmlformats.org/drawingml/2006/lockedCanvas" xmlns:dgm="http://schemas.openxmlformats.org/drawingml/2006/diagram" xmlns:wps="http://schemas.microsoft.com/office/word/2010/wordprocessingShape" xmlns:wpg="http://schemas.microsoft.com/office/word/2010/wordprocessingGroup" xmlns:w14="http://schemas.microsoft.com/office/word/2010/wordml" xmlns:w15="http://schemas.microsoft.com/office/word/2012/wordml" xmlns:w16="http://schemas.microsoft.com/office/word/2018/wordml" xmlns:w16cex="http://schemas.microsoft.com/office/word/2018/wordml/cex" xmlns:w16cid="http://schemas.microsoft.com/office/word/2016/wordml/cid" xmlns="http://schemas.microsoft.com/office/tasks/2019/documenttasks" xmlns:cr="http://schemas.microsoft.com/office/comments/2020/reactions">
-  <w:abstractNum w:abstractNumId="1">
+<w:numbering xmlns:wpc="http://schemas.microsoft.com/office/word/2010/wordprocessingCanvas" xmlns:cx="http://schemas.microsoft.com/office/drawing/2014/chartex" xmlns:cx1="http://schemas.microsoft.com/office/drawing/2015/9/8/chartex" xmlns:cx2="http://schemas.microsoft.com/office/drawing/2015/10/21/chartex" xmlns:cx3="http://schemas.microsoft.com/office/drawing/2016/5/9/chartex" xmlns:cx4="http://schemas.microsoft.com/office/drawing/2016/5/10/chartex" xmlns:cx5="http://schemas.microsoft.com/office/drawing/2016/5/11/chartex" xmlns:cx6="http://schemas.microsoft.com/office/drawing/2016/5/12/chartex" xmlns:cx7="http://schemas.microsoft.com/office/drawing/2016/5/13/chartex" xmlns:cx8="http://schemas.microsoft.com/office/drawing/2016/5/14/chartex" xmlns:mc="http://schemas.openxmlformats.org/markup-compatibility/2006" xmlns:aink="http://schemas.microsoft.com/office/drawing/2016/ink" xmlns:am3d="http://schemas.microsoft.com/office/drawing/2017/model3d" xmlns:o="urn:schemas-microsoft-com:office:office" xmlns:oel="http://schemas.microsoft.com/office/2019/extlst" xmlns:r="http://schemas.openxmlformats.org/officeDocument/2006/relationships" xmlns:m="http://schemas.openxmlformats.org/officeDocument/2006/math" xmlns:v="urn:schemas-microsoft-com:vml" xmlns:wp14="http://schemas.microsoft.com/office/word/2010/wordprocessingDrawing" xmlns:wp="http://schemas.openxmlformats.org/drawingml/2006/wordprocessingDrawing" xmlns:w10="urn:schemas-microsoft-com:office:word" xmlns:w="http://schemas.openxmlformats.org/wordprocessingml/2006/main" xmlns:w14="http://schemas.microsoft.com/office/word/2010/wordml" xmlns:w15="http://schemas.microsoft.com/office/word/2012/wordml" xmlns:w16cex="http://schemas.microsoft.com/office/word/2018/wordml/cex" xmlns:w16cid="http://schemas.microsoft.com/office/word/2016/wordml/cid" xmlns:w16="http://schemas.microsoft.com/office/word/2018/wordml" xmlns:w16du="http://schemas.microsoft.com/office/word/2023/wordml/word16du" xmlns:w16sdtdh="http://schemas.microsoft.com/office/word/2020/wordml/sdtdatahash" xmlns:w16sdtfl="http://schemas.microsoft.com/office/word/2024/wordml/sdtformatlock" xmlns:w16se="http://schemas.microsoft.com/office/word/2015/wordml/symex" xmlns:wpg="http://schemas.microsoft.com/office/word/2010/wordprocessingGroup" xmlns:wpi="http://schemas.microsoft.com/office/word/2010/wordprocessingInk" xmlns:wne="http://schemas.microsoft.com/office/word/2006/wordml" xmlns:wps="http://schemas.microsoft.com/office/word/2010/wordprocessingShape" mc:Ignorable="w14 w15 w16se w16cid w16 w16cex w16sdtdh w16sdtfl w16du wp14">
+  <w:abstractNum w:abstractNumId="0" w15:restartNumberingAfterBreak="0">
+    <w:nsid w:val="0685499C"/>
+    <w:multiLevelType w:val="multilevel"/>
+    <w:tmpl w:val="3D044ED4"/>
     <w:lvl w:ilvl="0">
       <w:start w:val="1"/>
       <w:numFmt w:val="bullet"/>
@@ -1212,7 +1155,10 @@
       </w:rPr>
     </w:lvl>
   </w:abstractNum>
-  <w:abstractNum w:abstractNumId="2">
+  <w:abstractNum w:abstractNumId="1" w15:restartNumberingAfterBreak="0">
+    <w:nsid w:val="33E87747"/>
+    <w:multiLevelType w:val="multilevel"/>
+    <w:tmpl w:val="8020C994"/>
     <w:lvl w:ilvl="0">
       <w:start w:val="1"/>
       <w:numFmt w:val="bullet"/>
@@ -1322,7 +1268,10 @@
       </w:rPr>
     </w:lvl>
   </w:abstractNum>
-  <w:abstractNum w:abstractNumId="3">
+  <w:abstractNum w:abstractNumId="2" w15:restartNumberingAfterBreak="0">
+    <w:nsid w:val="3B5B4856"/>
+    <w:multiLevelType w:val="multilevel"/>
+    <w:tmpl w:val="A3E61B3A"/>
     <w:lvl w:ilvl="0">
       <w:start w:val="1"/>
       <w:numFmt w:val="bullet"/>
@@ -1432,7 +1381,10 @@
       </w:rPr>
     </w:lvl>
   </w:abstractNum>
-  <w:abstractNum w:abstractNumId="4">
+  <w:abstractNum w:abstractNumId="3" w15:restartNumberingAfterBreak="0">
+    <w:nsid w:val="506F6832"/>
+    <w:multiLevelType w:val="multilevel"/>
+    <w:tmpl w:val="0D06DEF0"/>
     <w:lvl w:ilvl="0">
       <w:start w:val="1"/>
       <w:numFmt w:val="bullet"/>
@@ -1542,7 +1494,10 @@
       </w:rPr>
     </w:lvl>
   </w:abstractNum>
-  <w:abstractNum w:abstractNumId="5">
+  <w:abstractNum w:abstractNumId="4" w15:restartNumberingAfterBreak="0">
+    <w:nsid w:val="51B43B99"/>
+    <w:multiLevelType w:val="multilevel"/>
+    <w:tmpl w:val="46521706"/>
     <w:lvl w:ilvl="0">
       <w:start w:val="1"/>
       <w:numFmt w:val="bullet"/>
@@ -1652,7 +1607,10 @@
       </w:rPr>
     </w:lvl>
   </w:abstractNum>
-  <w:abstractNum w:abstractNumId="6">
+  <w:abstractNum w:abstractNumId="5" w15:restartNumberingAfterBreak="0">
+    <w:nsid w:val="62F11677"/>
+    <w:multiLevelType w:val="multilevel"/>
+    <w:tmpl w:val="2BE45536"/>
     <w:lvl w:ilvl="0">
       <w:start w:val="1"/>
       <w:numFmt w:val="bullet"/>
@@ -1762,7 +1720,10 @@
       </w:rPr>
     </w:lvl>
   </w:abstractNum>
-  <w:abstractNum w:abstractNumId="7">
+  <w:abstractNum w:abstractNumId="6" w15:restartNumberingAfterBreak="0">
+    <w:nsid w:val="63D70C92"/>
+    <w:multiLevelType w:val="multilevel"/>
+    <w:tmpl w:val="B930FF54"/>
     <w:lvl w:ilvl="0">
       <w:start w:val="1"/>
       <w:numFmt w:val="bullet"/>
@@ -1872,7 +1833,10 @@
       </w:rPr>
     </w:lvl>
   </w:abstractNum>
-  <w:abstractNum w:abstractNumId="8">
+  <w:abstractNum w:abstractNumId="7" w15:restartNumberingAfterBreak="0">
+    <w:nsid w:val="78BB7E28"/>
+    <w:multiLevelType w:val="multilevel"/>
+    <w:tmpl w:val="5352FBAC"/>
     <w:lvl w:ilvl="0">
       <w:start w:val="1"/>
       <w:numFmt w:val="bullet"/>
@@ -1982,7 +1946,10 @@
       </w:rPr>
     </w:lvl>
   </w:abstractNum>
-  <w:abstractNum w:abstractNumId="9">
+  <w:abstractNum w:abstractNumId="8" w15:restartNumberingAfterBreak="0">
+    <w:nsid w:val="7FB92CB7"/>
+    <w:multiLevelType w:val="multilevel"/>
+    <w:tmpl w:val="4086B6DC"/>
     <w:lvl w:ilvl="0">
       <w:start w:val="1"/>
       <w:numFmt w:val="bullet"/>
@@ -2092,45 +2059,45 @@
       </w:rPr>
     </w:lvl>
   </w:abstractNum>
-  <w:num w:numId="1">
+  <w:num w:numId="1" w16cid:durableId="341931381">
     <w:abstractNumId w:val="1"/>
   </w:num>
-  <w:num w:numId="2">
+  <w:num w:numId="2" w16cid:durableId="780762699">
+    <w:abstractNumId w:val="7"/>
+  </w:num>
+  <w:num w:numId="3" w16cid:durableId="2131708236">
     <w:abstractNumId w:val="2"/>
   </w:num>
-  <w:num w:numId="3">
+  <w:num w:numId="4" w16cid:durableId="1353459283">
     <w:abstractNumId w:val="3"/>
   </w:num>
-  <w:num w:numId="4">
+  <w:num w:numId="5" w16cid:durableId="1724594696">
+    <w:abstractNumId w:val="5"/>
+  </w:num>
+  <w:num w:numId="6" w16cid:durableId="429545563">
+    <w:abstractNumId w:val="6"/>
+  </w:num>
+  <w:num w:numId="7" w16cid:durableId="33383867">
+    <w:abstractNumId w:val="0"/>
+  </w:num>
+  <w:num w:numId="8" w16cid:durableId="1344015642">
     <w:abstractNumId w:val="4"/>
   </w:num>
-  <w:num w:numId="5">
-    <w:abstractNumId w:val="5"/>
-  </w:num>
-  <w:num w:numId="6">
-    <w:abstractNumId w:val="6"/>
-  </w:num>
-  <w:num w:numId="7">
-    <w:abstractNumId w:val="7"/>
-  </w:num>
-  <w:num w:numId="8">
+  <w:num w:numId="9" w16cid:durableId="778719712">
     <w:abstractNumId w:val="8"/>
-  </w:num>
-  <w:num w:numId="9">
-    <w:abstractNumId w:val="9"/>
   </w:num>
 </w:numbering>
 </file>
 
 <file path=word/styles.xml><?xml version="1.0" encoding="utf-8"?>
-<w:styles xmlns:mc="http://schemas.openxmlformats.org/markup-compatibility/2006" xmlns:o="urn:schemas-microsoft-com:office:office" xmlns:r="http://schemas.openxmlformats.org/officeDocument/2006/relationships" xmlns:m="http://schemas.openxmlformats.org/officeDocument/2006/math" xmlns:v="urn:schemas-microsoft-com:vml" xmlns:wp="http://schemas.openxmlformats.org/drawingml/2006/wordprocessingDrawing" xmlns:w10="urn:schemas-microsoft-com:office:word" xmlns:w="http://schemas.openxmlformats.org/wordprocessingml/2006/main" xmlns:wne="http://schemas.microsoft.com/office/word/2006/wordml" xmlns:sl="http://schemas.openxmlformats.org/schemaLibrary/2006/main" xmlns:a="http://schemas.openxmlformats.org/drawingml/2006/main" xmlns:pic="http://schemas.openxmlformats.org/drawingml/2006/picture" xmlns:c="http://schemas.openxmlformats.org/drawingml/2006/chart" xmlns:lc="http://schemas.openxmlformats.org/drawingml/2006/lockedCanvas" xmlns:dgm="http://schemas.openxmlformats.org/drawingml/2006/diagram" xmlns:wps="http://schemas.microsoft.com/office/word/2010/wordprocessingShape" xmlns:wpg="http://schemas.microsoft.com/office/word/2010/wordprocessingGroup" xmlns:w14="http://schemas.microsoft.com/office/word/2010/wordml" xmlns:w15="http://schemas.microsoft.com/office/word/2012/wordml" xmlns:w16="http://schemas.microsoft.com/office/word/2018/wordml" xmlns:w16cex="http://schemas.microsoft.com/office/word/2018/wordml/cex" xmlns:w16cid="http://schemas.microsoft.com/office/word/2016/wordml/cid" xmlns="http://schemas.microsoft.com/office/tasks/2019/documenttasks" xmlns:cr="http://schemas.microsoft.com/office/comments/2020/reactions">
+<w:styles xmlns:mc="http://schemas.openxmlformats.org/markup-compatibility/2006" xmlns:r="http://schemas.openxmlformats.org/officeDocument/2006/relationships" xmlns:w="http://schemas.openxmlformats.org/wordprocessingml/2006/main" xmlns:w14="http://schemas.microsoft.com/office/word/2010/wordml" xmlns:w15="http://schemas.microsoft.com/office/word/2012/wordml" xmlns:w16cex="http://schemas.microsoft.com/office/word/2018/wordml/cex" xmlns:w16cid="http://schemas.microsoft.com/office/word/2016/wordml/cid" xmlns:w16="http://schemas.microsoft.com/office/word/2018/wordml" xmlns:w16du="http://schemas.microsoft.com/office/word/2023/wordml/word16du" xmlns:w16sdtdh="http://schemas.microsoft.com/office/word/2020/wordml/sdtdatahash" xmlns:w16sdtfl="http://schemas.microsoft.com/office/word/2024/wordml/sdtformatlock" xmlns:w16se="http://schemas.microsoft.com/office/word/2015/wordml/symex" mc:Ignorable="w14 w15 w16se w16cid w16 w16cex w16sdtdh w16sdtfl w16du">
   <w:docDefaults>
     <w:rPrDefault>
       <w:rPr>
-        <w:rFonts w:ascii="Arial" w:cs="Arial" w:eastAsia="Arial" w:hAnsi="Arial"/>
+        <w:rFonts w:ascii="Arial" w:eastAsia="Arial" w:hAnsi="Arial" w:cs="Arial"/>
         <w:sz w:val="22"/>
         <w:szCs w:val="22"/>
-        <w:lang w:val="en"/>
+        <w:lang w:val="en" w:eastAsia="ro-RO" w:bidi="ar-SA"/>
       </w:rPr>
     </w:rPrDefault>
     <w:pPrDefault>
@@ -2139,21 +2106,399 @@
       </w:pPr>
     </w:pPrDefault>
   </w:docDefaults>
-  <w:style w:type="paragraph" w:styleId="Normal" w:default="1">
-    <w:name w:val="normal"/>
-  </w:style>
-  <w:style w:type="table" w:styleId="TableNormal" w:default="1">
-    <w:name w:val="TableNormal"/>
+  <w:latentStyles w:defLockedState="0" w:defUIPriority="99" w:defSemiHidden="0" w:defUnhideWhenUsed="0" w:defQFormat="0" w:count="376">
+    <w:lsdException w:name="Normal" w:uiPriority="0" w:qFormat="1"/>
+    <w:lsdException w:name="heading 1" w:uiPriority="9" w:qFormat="1"/>
+    <w:lsdException w:name="heading 2" w:semiHidden="1" w:uiPriority="9" w:unhideWhenUsed="1" w:qFormat="1"/>
+    <w:lsdException w:name="heading 3" w:semiHidden="1" w:uiPriority="9" w:unhideWhenUsed="1" w:qFormat="1"/>
+    <w:lsdException w:name="heading 4" w:semiHidden="1" w:uiPriority="9" w:unhideWhenUsed="1" w:qFormat="1"/>
+    <w:lsdException w:name="heading 5" w:semiHidden="1" w:uiPriority="9" w:unhideWhenUsed="1" w:qFormat="1"/>
+    <w:lsdException w:name="heading 6" w:semiHidden="1" w:uiPriority="9" w:unhideWhenUsed="1" w:qFormat="1"/>
+    <w:lsdException w:name="heading 7" w:semiHidden="1" w:uiPriority="9" w:unhideWhenUsed="1" w:qFormat="1"/>
+    <w:lsdException w:name="heading 8" w:semiHidden="1" w:uiPriority="9" w:unhideWhenUsed="1" w:qFormat="1"/>
+    <w:lsdException w:name="heading 9" w:semiHidden="1" w:uiPriority="9" w:unhideWhenUsed="1" w:qFormat="1"/>
+    <w:lsdException w:name="index 1" w:semiHidden="1" w:unhideWhenUsed="1"/>
+    <w:lsdException w:name="index 2" w:semiHidden="1" w:unhideWhenUsed="1"/>
+    <w:lsdException w:name="index 3" w:semiHidden="1" w:unhideWhenUsed="1"/>
+    <w:lsdException w:name="index 4" w:semiHidden="1" w:unhideWhenUsed="1"/>
+    <w:lsdException w:name="index 5" w:semiHidden="1" w:unhideWhenUsed="1"/>
+    <w:lsdException w:name="index 6" w:semiHidden="1" w:unhideWhenUsed="1"/>
+    <w:lsdException w:name="index 7" w:semiHidden="1" w:unhideWhenUsed="1"/>
+    <w:lsdException w:name="index 8" w:semiHidden="1" w:unhideWhenUsed="1"/>
+    <w:lsdException w:name="index 9" w:semiHidden="1" w:unhideWhenUsed="1"/>
+    <w:lsdException w:name="toc 1" w:semiHidden="1" w:uiPriority="39" w:unhideWhenUsed="1"/>
+    <w:lsdException w:name="toc 2" w:semiHidden="1" w:uiPriority="39" w:unhideWhenUsed="1"/>
+    <w:lsdException w:name="toc 3" w:semiHidden="1" w:uiPriority="39" w:unhideWhenUsed="1"/>
+    <w:lsdException w:name="toc 4" w:semiHidden="1" w:uiPriority="39" w:unhideWhenUsed="1"/>
+    <w:lsdException w:name="toc 5" w:semiHidden="1" w:uiPriority="39" w:unhideWhenUsed="1"/>
+    <w:lsdException w:name="toc 6" w:semiHidden="1" w:uiPriority="39" w:unhideWhenUsed="1"/>
+    <w:lsdException w:name="toc 7" w:semiHidden="1" w:uiPriority="39" w:unhideWhenUsed="1"/>
+    <w:lsdException w:name="toc 8" w:semiHidden="1" w:uiPriority="39" w:unhideWhenUsed="1"/>
+    <w:lsdException w:name="toc 9" w:semiHidden="1" w:uiPriority="39" w:unhideWhenUsed="1"/>
+    <w:lsdException w:name="Normal Indent" w:semiHidden="1" w:unhideWhenUsed="1"/>
+    <w:lsdException w:name="footnote text" w:semiHidden="1" w:unhideWhenUsed="1"/>
+    <w:lsdException w:name="annotation text" w:semiHidden="1" w:unhideWhenUsed="1"/>
+    <w:lsdException w:name="header" w:semiHidden="1" w:unhideWhenUsed="1"/>
+    <w:lsdException w:name="footer" w:semiHidden="1" w:unhideWhenUsed="1"/>
+    <w:lsdException w:name="index heading" w:semiHidden="1" w:unhideWhenUsed="1"/>
+    <w:lsdException w:name="caption" w:semiHidden="1" w:uiPriority="35" w:unhideWhenUsed="1" w:qFormat="1"/>
+    <w:lsdException w:name="table of figures" w:semiHidden="1" w:unhideWhenUsed="1"/>
+    <w:lsdException w:name="envelope address" w:semiHidden="1" w:unhideWhenUsed="1"/>
+    <w:lsdException w:name="envelope return" w:semiHidden="1" w:unhideWhenUsed="1"/>
+    <w:lsdException w:name="footnote reference" w:semiHidden="1" w:unhideWhenUsed="1"/>
+    <w:lsdException w:name="annotation reference" w:semiHidden="1" w:unhideWhenUsed="1"/>
+    <w:lsdException w:name="line number" w:semiHidden="1" w:unhideWhenUsed="1"/>
+    <w:lsdException w:name="page number" w:semiHidden="1" w:unhideWhenUsed="1"/>
+    <w:lsdException w:name="endnote reference" w:semiHidden="1" w:unhideWhenUsed="1"/>
+    <w:lsdException w:name="endnote text" w:semiHidden="1" w:unhideWhenUsed="1"/>
+    <w:lsdException w:name="table of authorities" w:semiHidden="1" w:unhideWhenUsed="1"/>
+    <w:lsdException w:name="macro" w:semiHidden="1" w:unhideWhenUsed="1"/>
+    <w:lsdException w:name="toa heading" w:semiHidden="1" w:unhideWhenUsed="1"/>
+    <w:lsdException w:name="List" w:semiHidden="1" w:unhideWhenUsed="1"/>
+    <w:lsdException w:name="List Bullet" w:semiHidden="1" w:unhideWhenUsed="1"/>
+    <w:lsdException w:name="List Number" w:semiHidden="1" w:unhideWhenUsed="1"/>
+    <w:lsdException w:name="List 2" w:semiHidden="1" w:unhideWhenUsed="1"/>
+    <w:lsdException w:name="List 3" w:semiHidden="1" w:unhideWhenUsed="1"/>
+    <w:lsdException w:name="List 4" w:semiHidden="1" w:unhideWhenUsed="1"/>
+    <w:lsdException w:name="List 5" w:semiHidden="1" w:unhideWhenUsed="1"/>
+    <w:lsdException w:name="List Bullet 2" w:semiHidden="1" w:unhideWhenUsed="1"/>
+    <w:lsdException w:name="List Bullet 3" w:semiHidden="1" w:unhideWhenUsed="1"/>
+    <w:lsdException w:name="List Bullet 4" w:semiHidden="1" w:unhideWhenUsed="1"/>
+    <w:lsdException w:name="List Bullet 5" w:semiHidden="1" w:unhideWhenUsed="1"/>
+    <w:lsdException w:name="List Number 2" w:semiHidden="1" w:unhideWhenUsed="1"/>
+    <w:lsdException w:name="List Number 3" w:semiHidden="1" w:unhideWhenUsed="1"/>
+    <w:lsdException w:name="List Number 4" w:semiHidden="1" w:unhideWhenUsed="1"/>
+    <w:lsdException w:name="List Number 5" w:semiHidden="1" w:unhideWhenUsed="1"/>
+    <w:lsdException w:name="Title" w:uiPriority="10" w:qFormat="1"/>
+    <w:lsdException w:name="Closing" w:semiHidden="1" w:unhideWhenUsed="1"/>
+    <w:lsdException w:name="Signature" w:semiHidden="1" w:unhideWhenUsed="1"/>
+    <w:lsdException w:name="Default Paragraph Font" w:semiHidden="1" w:uiPriority="1" w:unhideWhenUsed="1"/>
+    <w:lsdException w:name="Body Text" w:semiHidden="1" w:unhideWhenUsed="1"/>
+    <w:lsdException w:name="Body Text Indent" w:semiHidden="1" w:unhideWhenUsed="1"/>
+    <w:lsdException w:name="List Continue" w:semiHidden="1" w:unhideWhenUsed="1"/>
+    <w:lsdException w:name="List Continue 2" w:semiHidden="1" w:unhideWhenUsed="1"/>
+    <w:lsdException w:name="List Continue 3" w:semiHidden="1" w:unhideWhenUsed="1"/>
+    <w:lsdException w:name="List Continue 4" w:semiHidden="1" w:unhideWhenUsed="1"/>
+    <w:lsdException w:name="List Continue 5" w:semiHidden="1" w:unhideWhenUsed="1"/>
+    <w:lsdException w:name="Message Header" w:semiHidden="1" w:unhideWhenUsed="1"/>
+    <w:lsdException w:name="Subtitle" w:uiPriority="11" w:qFormat="1"/>
+    <w:lsdException w:name="Salutation" w:semiHidden="1" w:unhideWhenUsed="1"/>
+    <w:lsdException w:name="Date" w:semiHidden="1" w:unhideWhenUsed="1"/>
+    <w:lsdException w:name="Body Text First Indent" w:semiHidden="1" w:unhideWhenUsed="1"/>
+    <w:lsdException w:name="Body Text First Indent 2" w:semiHidden="1" w:unhideWhenUsed="1"/>
+    <w:lsdException w:name="Note Heading" w:semiHidden="1" w:unhideWhenUsed="1"/>
+    <w:lsdException w:name="Body Text 2" w:semiHidden="1" w:unhideWhenUsed="1"/>
+    <w:lsdException w:name="Body Text 3" w:semiHidden="1" w:unhideWhenUsed="1"/>
+    <w:lsdException w:name="Body Text Indent 2" w:semiHidden="1" w:unhideWhenUsed="1"/>
+    <w:lsdException w:name="Body Text Indent 3" w:semiHidden="1" w:unhideWhenUsed="1"/>
+    <w:lsdException w:name="Block Text" w:semiHidden="1" w:unhideWhenUsed="1"/>
+    <w:lsdException w:name="Hyperlink" w:semiHidden="1" w:unhideWhenUsed="1"/>
+    <w:lsdException w:name="FollowedHyperlink" w:semiHidden="1" w:unhideWhenUsed="1"/>
+    <w:lsdException w:name="Strong" w:uiPriority="22" w:qFormat="1"/>
+    <w:lsdException w:name="Emphasis" w:uiPriority="20" w:qFormat="1"/>
+    <w:lsdException w:name="Document Map" w:semiHidden="1" w:unhideWhenUsed="1"/>
+    <w:lsdException w:name="Plain Text" w:semiHidden="1" w:unhideWhenUsed="1"/>
+    <w:lsdException w:name="E-mail Signature" w:semiHidden="1" w:unhideWhenUsed="1"/>
+    <w:lsdException w:name="HTML Top of Form" w:semiHidden="1" w:unhideWhenUsed="1"/>
+    <w:lsdException w:name="HTML Bottom of Form" w:semiHidden="1" w:unhideWhenUsed="1"/>
+    <w:lsdException w:name="Normal (Web)" w:semiHidden="1" w:unhideWhenUsed="1"/>
+    <w:lsdException w:name="HTML Acronym" w:semiHidden="1" w:unhideWhenUsed="1"/>
+    <w:lsdException w:name="HTML Address" w:semiHidden="1" w:unhideWhenUsed="1"/>
+    <w:lsdException w:name="HTML Cite" w:semiHidden="1" w:unhideWhenUsed="1"/>
+    <w:lsdException w:name="HTML Code" w:semiHidden="1" w:unhideWhenUsed="1"/>
+    <w:lsdException w:name="HTML Definition" w:semiHidden="1" w:unhideWhenUsed="1"/>
+    <w:lsdException w:name="HTML Keyboard" w:semiHidden="1" w:unhideWhenUsed="1"/>
+    <w:lsdException w:name="HTML Preformatted" w:semiHidden="1" w:unhideWhenUsed="1"/>
+    <w:lsdException w:name="HTML Sample" w:semiHidden="1" w:unhideWhenUsed="1"/>
+    <w:lsdException w:name="HTML Typewriter" w:semiHidden="1" w:unhideWhenUsed="1"/>
+    <w:lsdException w:name="HTML Variable" w:semiHidden="1" w:unhideWhenUsed="1"/>
+    <w:lsdException w:name="Normal Table" w:semiHidden="1" w:unhideWhenUsed="1"/>
+    <w:lsdException w:name="annotation subject" w:semiHidden="1" w:unhideWhenUsed="1"/>
+    <w:lsdException w:name="No List" w:semiHidden="1" w:unhideWhenUsed="1"/>
+    <w:lsdException w:name="Outline List 1" w:semiHidden="1" w:unhideWhenUsed="1"/>
+    <w:lsdException w:name="Outline List 2" w:semiHidden="1" w:unhideWhenUsed="1"/>
+    <w:lsdException w:name="Outline List 3" w:semiHidden="1" w:unhideWhenUsed="1"/>
+    <w:lsdException w:name="Table Simple 1" w:semiHidden="1" w:unhideWhenUsed="1"/>
+    <w:lsdException w:name="Table Simple 2" w:semiHidden="1" w:unhideWhenUsed="1"/>
+    <w:lsdException w:name="Table Simple 3" w:semiHidden="1" w:unhideWhenUsed="1"/>
+    <w:lsdException w:name="Table Classic 1" w:semiHidden="1" w:unhideWhenUsed="1"/>
+    <w:lsdException w:name="Table Classic 2" w:semiHidden="1" w:unhideWhenUsed="1"/>
+    <w:lsdException w:name="Table Classic 3" w:semiHidden="1" w:unhideWhenUsed="1"/>
+    <w:lsdException w:name="Table Classic 4" w:semiHidden="1" w:unhideWhenUsed="1"/>
+    <w:lsdException w:name="Table Colorful 1" w:semiHidden="1" w:unhideWhenUsed="1"/>
+    <w:lsdException w:name="Table Colorful 2" w:semiHidden="1" w:unhideWhenUsed="1"/>
+    <w:lsdException w:name="Table Colorful 3" w:semiHidden="1" w:unhideWhenUsed="1"/>
+    <w:lsdException w:name="Table Columns 1" w:semiHidden="1" w:unhideWhenUsed="1"/>
+    <w:lsdException w:name="Table Columns 2" w:semiHidden="1" w:unhideWhenUsed="1"/>
+    <w:lsdException w:name="Table Columns 3" w:semiHidden="1" w:unhideWhenUsed="1"/>
+    <w:lsdException w:name="Table Columns 4" w:semiHidden="1" w:unhideWhenUsed="1"/>
+    <w:lsdException w:name="Table Columns 5" w:semiHidden="1" w:unhideWhenUsed="1"/>
+    <w:lsdException w:name="Table Grid 1" w:semiHidden="1" w:unhideWhenUsed="1"/>
+    <w:lsdException w:name="Table Grid 2" w:semiHidden="1" w:unhideWhenUsed="1"/>
+    <w:lsdException w:name="Table Grid 3" w:semiHidden="1" w:unhideWhenUsed="1"/>
+    <w:lsdException w:name="Table Grid 4" w:semiHidden="1" w:unhideWhenUsed="1"/>
+    <w:lsdException w:name="Table Grid 5" w:semiHidden="1" w:unhideWhenUsed="1"/>
+    <w:lsdException w:name="Table Grid 6" w:semiHidden="1" w:unhideWhenUsed="1"/>
+    <w:lsdException w:name="Table Grid 7" w:semiHidden="1" w:unhideWhenUsed="1"/>
+    <w:lsdException w:name="Table Grid 8" w:semiHidden="1" w:unhideWhenUsed="1"/>
+    <w:lsdException w:name="Table List 1" w:semiHidden="1" w:unhideWhenUsed="1"/>
+    <w:lsdException w:name="Table List 2" w:semiHidden="1" w:unhideWhenUsed="1"/>
+    <w:lsdException w:name="Table List 3" w:semiHidden="1" w:unhideWhenUsed="1"/>
+    <w:lsdException w:name="Table List 4" w:semiHidden="1" w:unhideWhenUsed="1"/>
+    <w:lsdException w:name="Table List 5" w:semiHidden="1" w:unhideWhenUsed="1"/>
+    <w:lsdException w:name="Table List 6" w:semiHidden="1" w:unhideWhenUsed="1"/>
+    <w:lsdException w:name="Table List 7" w:semiHidden="1" w:unhideWhenUsed="1"/>
+    <w:lsdException w:name="Table List 8" w:semiHidden="1" w:unhideWhenUsed="1"/>
+    <w:lsdException w:name="Table 3D effects 1" w:semiHidden="1" w:unhideWhenUsed="1"/>
+    <w:lsdException w:name="Table 3D effects 2" w:semiHidden="1" w:unhideWhenUsed="1"/>
+    <w:lsdException w:name="Table 3D effects 3" w:semiHidden="1" w:unhideWhenUsed="1"/>
+    <w:lsdException w:name="Table Contemporary" w:semiHidden="1" w:unhideWhenUsed="1"/>
+    <w:lsdException w:name="Table Elegant" w:semiHidden="1" w:unhideWhenUsed="1"/>
+    <w:lsdException w:name="Table Professional" w:semiHidden="1" w:unhideWhenUsed="1"/>
+    <w:lsdException w:name="Table Subtle 1" w:semiHidden="1" w:unhideWhenUsed="1"/>
+    <w:lsdException w:name="Table Subtle 2" w:semiHidden="1" w:unhideWhenUsed="1"/>
+    <w:lsdException w:name="Table Web 1" w:semiHidden="1" w:unhideWhenUsed="1"/>
+    <w:lsdException w:name="Table Web 2" w:semiHidden="1" w:unhideWhenUsed="1"/>
+    <w:lsdException w:name="Table Web 3" w:semiHidden="1" w:unhideWhenUsed="1"/>
+    <w:lsdException w:name="Balloon Text" w:semiHidden="1" w:unhideWhenUsed="1"/>
+    <w:lsdException w:name="Table Grid" w:uiPriority="39"/>
+    <w:lsdException w:name="Table Theme" w:semiHidden="1" w:unhideWhenUsed="1"/>
+    <w:lsdException w:name="Placeholder Text" w:semiHidden="1"/>
+    <w:lsdException w:name="No Spacing" w:uiPriority="1" w:qFormat="1"/>
+    <w:lsdException w:name="Light Shading" w:uiPriority="60"/>
+    <w:lsdException w:name="Light List" w:uiPriority="61"/>
+    <w:lsdException w:name="Light Grid" w:uiPriority="62"/>
+    <w:lsdException w:name="Medium Shading 1" w:uiPriority="63"/>
+    <w:lsdException w:name="Medium Shading 2" w:uiPriority="64"/>
+    <w:lsdException w:name="Medium List 1" w:uiPriority="65"/>
+    <w:lsdException w:name="Medium List 2" w:uiPriority="66"/>
+    <w:lsdException w:name="Medium Grid 1" w:uiPriority="67"/>
+    <w:lsdException w:name="Medium Grid 2" w:uiPriority="68"/>
+    <w:lsdException w:name="Medium Grid 3" w:uiPriority="69"/>
+    <w:lsdException w:name="Dark List" w:uiPriority="70"/>
+    <w:lsdException w:name="Colorful Shading" w:uiPriority="71"/>
+    <w:lsdException w:name="Colorful List" w:uiPriority="72"/>
+    <w:lsdException w:name="Colorful Grid" w:uiPriority="73"/>
+    <w:lsdException w:name="Light Shading Accent 1" w:uiPriority="60"/>
+    <w:lsdException w:name="Light List Accent 1" w:uiPriority="61"/>
+    <w:lsdException w:name="Light Grid Accent 1" w:uiPriority="62"/>
+    <w:lsdException w:name="Medium Shading 1 Accent 1" w:uiPriority="63"/>
+    <w:lsdException w:name="Medium Shading 2 Accent 1" w:uiPriority="64"/>
+    <w:lsdException w:name="Medium List 1 Accent 1" w:uiPriority="65"/>
+    <w:lsdException w:name="Revision" w:semiHidden="1"/>
+    <w:lsdException w:name="List Paragraph" w:uiPriority="34" w:qFormat="1"/>
+    <w:lsdException w:name="Quote" w:uiPriority="29" w:qFormat="1"/>
+    <w:lsdException w:name="Intense Quote" w:uiPriority="30" w:qFormat="1"/>
+    <w:lsdException w:name="Medium List 2 Accent 1" w:uiPriority="66"/>
+    <w:lsdException w:name="Medium Grid 1 Accent 1" w:uiPriority="67"/>
+    <w:lsdException w:name="Medium Grid 2 Accent 1" w:uiPriority="68"/>
+    <w:lsdException w:name="Medium Grid 3 Accent 1" w:uiPriority="69"/>
+    <w:lsdException w:name="Dark List Accent 1" w:uiPriority="70"/>
+    <w:lsdException w:name="Colorful Shading Accent 1" w:uiPriority="71"/>
+    <w:lsdException w:name="Colorful List Accent 1" w:uiPriority="72"/>
+    <w:lsdException w:name="Colorful Grid Accent 1" w:uiPriority="73"/>
+    <w:lsdException w:name="Light Shading Accent 2" w:uiPriority="60"/>
+    <w:lsdException w:name="Light List Accent 2" w:uiPriority="61"/>
+    <w:lsdException w:name="Light Grid Accent 2" w:uiPriority="62"/>
+    <w:lsdException w:name="Medium Shading 1 Accent 2" w:uiPriority="63"/>
+    <w:lsdException w:name="Medium Shading 2 Accent 2" w:uiPriority="64"/>
+    <w:lsdException w:name="Medium List 1 Accent 2" w:uiPriority="65"/>
+    <w:lsdException w:name="Medium List 2 Accent 2" w:uiPriority="66"/>
+    <w:lsdException w:name="Medium Grid 1 Accent 2" w:uiPriority="67"/>
+    <w:lsdException w:name="Medium Grid 2 Accent 2" w:uiPriority="68"/>
+    <w:lsdException w:name="Medium Grid 3 Accent 2" w:uiPriority="69"/>
+    <w:lsdException w:name="Dark List Accent 2" w:uiPriority="70"/>
+    <w:lsdException w:name="Colorful Shading Accent 2" w:uiPriority="71"/>
+    <w:lsdException w:name="Colorful List Accent 2" w:uiPriority="72"/>
+    <w:lsdException w:name="Colorful Grid Accent 2" w:uiPriority="73"/>
+    <w:lsdException w:name="Light Shading Accent 3" w:uiPriority="60"/>
+    <w:lsdException w:name="Light List Accent 3" w:uiPriority="61"/>
+    <w:lsdException w:name="Light Grid Accent 3" w:uiPriority="62"/>
+    <w:lsdException w:name="Medium Shading 1 Accent 3" w:uiPriority="63"/>
+    <w:lsdException w:name="Medium Shading 2 Accent 3" w:uiPriority="64"/>
+    <w:lsdException w:name="Medium List 1 Accent 3" w:uiPriority="65"/>
+    <w:lsdException w:name="Medium List 2 Accent 3" w:uiPriority="66"/>
+    <w:lsdException w:name="Medium Grid 1 Accent 3" w:uiPriority="67"/>
+    <w:lsdException w:name="Medium Grid 2 Accent 3" w:uiPriority="68"/>
+    <w:lsdException w:name="Medium Grid 3 Accent 3" w:uiPriority="69"/>
+    <w:lsdException w:name="Dark List Accent 3" w:uiPriority="70"/>
+    <w:lsdException w:name="Colorful Shading Accent 3" w:uiPriority="71"/>
+    <w:lsdException w:name="Colorful List Accent 3" w:uiPriority="72"/>
+    <w:lsdException w:name="Colorful Grid Accent 3" w:uiPriority="73"/>
+    <w:lsdException w:name="Light Shading Accent 4" w:uiPriority="60"/>
+    <w:lsdException w:name="Light List Accent 4" w:uiPriority="61"/>
+    <w:lsdException w:name="Light Grid Accent 4" w:uiPriority="62"/>
+    <w:lsdException w:name="Medium Shading 1 Accent 4" w:uiPriority="63"/>
+    <w:lsdException w:name="Medium Shading 2 Accent 4" w:uiPriority="64"/>
+    <w:lsdException w:name="Medium List 1 Accent 4" w:uiPriority="65"/>
+    <w:lsdException w:name="Medium List 2 Accent 4" w:uiPriority="66"/>
+    <w:lsdException w:name="Medium Grid 1 Accent 4" w:uiPriority="67"/>
+    <w:lsdException w:name="Medium Grid 2 Accent 4" w:uiPriority="68"/>
+    <w:lsdException w:name="Medium Grid 3 Accent 4" w:uiPriority="69"/>
+    <w:lsdException w:name="Dark List Accent 4" w:uiPriority="70"/>
+    <w:lsdException w:name="Colorful Shading Accent 4" w:uiPriority="71"/>
+    <w:lsdException w:name="Colorful List Accent 4" w:uiPriority="72"/>
+    <w:lsdException w:name="Colorful Grid Accent 4" w:uiPriority="73"/>
+    <w:lsdException w:name="Light Shading Accent 5" w:uiPriority="60"/>
+    <w:lsdException w:name="Light List Accent 5" w:uiPriority="61"/>
+    <w:lsdException w:name="Light Grid Accent 5" w:uiPriority="62"/>
+    <w:lsdException w:name="Medium Shading 1 Accent 5" w:uiPriority="63"/>
+    <w:lsdException w:name="Medium Shading 2 Accent 5" w:uiPriority="64"/>
+    <w:lsdException w:name="Medium List 1 Accent 5" w:uiPriority="65"/>
+    <w:lsdException w:name="Medium List 2 Accent 5" w:uiPriority="66"/>
+    <w:lsdException w:name="Medium Grid 1 Accent 5" w:uiPriority="67"/>
+    <w:lsdException w:name="Medium Grid 2 Accent 5" w:uiPriority="68"/>
+    <w:lsdException w:name="Medium Grid 3 Accent 5" w:uiPriority="69"/>
+    <w:lsdException w:name="Dark List Accent 5" w:uiPriority="70"/>
+    <w:lsdException w:name="Colorful Shading Accent 5" w:uiPriority="71"/>
+    <w:lsdException w:name="Colorful List Accent 5" w:uiPriority="72"/>
+    <w:lsdException w:name="Colorful Grid Accent 5" w:uiPriority="73"/>
+    <w:lsdException w:name="Light Shading Accent 6" w:uiPriority="60"/>
+    <w:lsdException w:name="Light List Accent 6" w:uiPriority="61"/>
+    <w:lsdException w:name="Light Grid Accent 6" w:uiPriority="62"/>
+    <w:lsdException w:name="Medium Shading 1 Accent 6" w:uiPriority="63"/>
+    <w:lsdException w:name="Medium Shading 2 Accent 6" w:uiPriority="64"/>
+    <w:lsdException w:name="Medium List 1 Accent 6" w:uiPriority="65"/>
+    <w:lsdException w:name="Medium List 2 Accent 6" w:uiPriority="66"/>
+    <w:lsdException w:name="Medium Grid 1 Accent 6" w:uiPriority="67"/>
+    <w:lsdException w:name="Medium Grid 2 Accent 6" w:uiPriority="68"/>
+    <w:lsdException w:name="Medium Grid 3 Accent 6" w:uiPriority="69"/>
+    <w:lsdException w:name="Dark List Accent 6" w:uiPriority="70"/>
+    <w:lsdException w:name="Colorful Shading Accent 6" w:uiPriority="71"/>
+    <w:lsdException w:name="Colorful List Accent 6" w:uiPriority="72"/>
+    <w:lsdException w:name="Colorful Grid Accent 6" w:uiPriority="73"/>
+    <w:lsdException w:name="Subtle Emphasis" w:uiPriority="19" w:qFormat="1"/>
+    <w:lsdException w:name="Intense Emphasis" w:uiPriority="21" w:qFormat="1"/>
+    <w:lsdException w:name="Subtle Reference" w:uiPriority="31" w:qFormat="1"/>
+    <w:lsdException w:name="Intense Reference" w:uiPriority="32" w:qFormat="1"/>
+    <w:lsdException w:name="Book Title" w:uiPriority="33" w:qFormat="1"/>
+    <w:lsdException w:name="Bibliography" w:semiHidden="1" w:uiPriority="37" w:unhideWhenUsed="1"/>
+    <w:lsdException w:name="TOC Heading" w:semiHidden="1" w:uiPriority="39" w:unhideWhenUsed="1" w:qFormat="1"/>
+    <w:lsdException w:name="Plain Table 1" w:uiPriority="41"/>
+    <w:lsdException w:name="Plain Table 2" w:uiPriority="42"/>
+    <w:lsdException w:name="Plain Table 3" w:uiPriority="43"/>
+    <w:lsdException w:name="Plain Table 4" w:uiPriority="44"/>
+    <w:lsdException w:name="Plain Table 5" w:uiPriority="45"/>
+    <w:lsdException w:name="Grid Table Light" w:uiPriority="40"/>
+    <w:lsdException w:name="Grid Table 1 Light" w:uiPriority="46"/>
+    <w:lsdException w:name="Grid Table 2" w:uiPriority="47"/>
+    <w:lsdException w:name="Grid Table 3" w:uiPriority="48"/>
+    <w:lsdException w:name="Grid Table 4" w:uiPriority="49"/>
+    <w:lsdException w:name="Grid Table 5 Dark" w:uiPriority="50"/>
+    <w:lsdException w:name="Grid Table 6 Colorful" w:uiPriority="51"/>
+    <w:lsdException w:name="Grid Table 7 Colorful" w:uiPriority="52"/>
+    <w:lsdException w:name="Grid Table 1 Light Accent 1" w:uiPriority="46"/>
+    <w:lsdException w:name="Grid Table 2 Accent 1" w:uiPriority="47"/>
+    <w:lsdException w:name="Grid Table 3 Accent 1" w:uiPriority="48"/>
+    <w:lsdException w:name="Grid Table 4 Accent 1" w:uiPriority="49"/>
+    <w:lsdException w:name="Grid Table 5 Dark Accent 1" w:uiPriority="50"/>
+    <w:lsdException w:name="Grid Table 6 Colorful Accent 1" w:uiPriority="51"/>
+    <w:lsdException w:name="Grid Table 7 Colorful Accent 1" w:uiPriority="52"/>
+    <w:lsdException w:name="Grid Table 1 Light Accent 2" w:uiPriority="46"/>
+    <w:lsdException w:name="Grid Table 2 Accent 2" w:uiPriority="47"/>
+    <w:lsdException w:name="Grid Table 3 Accent 2" w:uiPriority="48"/>
+    <w:lsdException w:name="Grid Table 4 Accent 2" w:uiPriority="49"/>
+    <w:lsdException w:name="Grid Table 5 Dark Accent 2" w:uiPriority="50"/>
+    <w:lsdException w:name="Grid Table 6 Colorful Accent 2" w:uiPriority="51"/>
+    <w:lsdException w:name="Grid Table 7 Colorful Accent 2" w:uiPriority="52"/>
+    <w:lsdException w:name="Grid Table 1 Light Accent 3" w:uiPriority="46"/>
+    <w:lsdException w:name="Grid Table 2 Accent 3" w:uiPriority="47"/>
+    <w:lsdException w:name="Grid Table 3 Accent 3" w:uiPriority="48"/>
+    <w:lsdException w:name="Grid Table 4 Accent 3" w:uiPriority="49"/>
+    <w:lsdException w:name="Grid Table 5 Dark Accent 3" w:uiPriority="50"/>
+    <w:lsdException w:name="Grid Table 6 Colorful Accent 3" w:uiPriority="51"/>
+    <w:lsdException w:name="Grid Table 7 Colorful Accent 3" w:uiPriority="52"/>
+    <w:lsdException w:name="Grid Table 1 Light Accent 4" w:uiPriority="46"/>
+    <w:lsdException w:name="Grid Table 2 Accent 4" w:uiPriority="47"/>
+    <w:lsdException w:name="Grid Table 3 Accent 4" w:uiPriority="48"/>
+    <w:lsdException w:name="Grid Table 4 Accent 4" w:uiPriority="49"/>
+    <w:lsdException w:name="Grid Table 5 Dark Accent 4" w:uiPriority="50"/>
+    <w:lsdException w:name="Grid Table 6 Colorful Accent 4" w:uiPriority="51"/>
+    <w:lsdException w:name="Grid Table 7 Colorful Accent 4" w:uiPriority="52"/>
+    <w:lsdException w:name="Grid Table 1 Light Accent 5" w:uiPriority="46"/>
+    <w:lsdException w:name="Grid Table 2 Accent 5" w:uiPriority="47"/>
+    <w:lsdException w:name="Grid Table 3 Accent 5" w:uiPriority="48"/>
+    <w:lsdException w:name="Grid Table 4 Accent 5" w:uiPriority="49"/>
+    <w:lsdException w:name="Grid Table 5 Dark Accent 5" w:uiPriority="50"/>
+    <w:lsdException w:name="Grid Table 6 Colorful Accent 5" w:uiPriority="51"/>
+    <w:lsdException w:name="Grid Table 7 Colorful Accent 5" w:uiPriority="52"/>
+    <w:lsdException w:name="Grid Table 1 Light Accent 6" w:uiPriority="46"/>
+    <w:lsdException w:name="Grid Table 2 Accent 6" w:uiPriority="47"/>
+    <w:lsdException w:name="Grid Table 3 Accent 6" w:uiPriority="48"/>
+    <w:lsdException w:name="Grid Table 4 Accent 6" w:uiPriority="49"/>
+    <w:lsdException w:name="Grid Table 5 Dark Accent 6" w:uiPriority="50"/>
+    <w:lsdException w:name="Grid Table 6 Colorful Accent 6" w:uiPriority="51"/>
+    <w:lsdException w:name="Grid Table 7 Colorful Accent 6" w:uiPriority="52"/>
+    <w:lsdException w:name="List Table 1 Light" w:uiPriority="46"/>
+    <w:lsdException w:name="List Table 2" w:uiPriority="47"/>
+    <w:lsdException w:name="List Table 3" w:uiPriority="48"/>
+    <w:lsdException w:name="List Table 4" w:uiPriority="49"/>
+    <w:lsdException w:name="List Table 5 Dark" w:uiPriority="50"/>
+    <w:lsdException w:name="List Table 6 Colorful" w:uiPriority="51"/>
+    <w:lsdException w:name="List Table 7 Colorful" w:uiPriority="52"/>
+    <w:lsdException w:name="List Table 1 Light Accent 1" w:uiPriority="46"/>
+    <w:lsdException w:name="List Table 2 Accent 1" w:uiPriority="47"/>
+    <w:lsdException w:name="List Table 3 Accent 1" w:uiPriority="48"/>
+    <w:lsdException w:name="List Table 4 Accent 1" w:uiPriority="49"/>
+    <w:lsdException w:name="List Table 5 Dark Accent 1" w:uiPriority="50"/>
+    <w:lsdException w:name="List Table 6 Colorful Accent 1" w:uiPriority="51"/>
+    <w:lsdException w:name="List Table 7 Colorful Accent 1" w:uiPriority="52"/>
+    <w:lsdException w:name="List Table 1 Light Accent 2" w:uiPriority="46"/>
+    <w:lsdException w:name="List Table 2 Accent 2" w:uiPriority="47"/>
+    <w:lsdException w:name="List Table 3 Accent 2" w:uiPriority="48"/>
+    <w:lsdException w:name="List Table 4 Accent 2" w:uiPriority="49"/>
+    <w:lsdException w:name="List Table 5 Dark Accent 2" w:uiPriority="50"/>
+    <w:lsdException w:name="List Table 6 Colorful Accent 2" w:uiPriority="51"/>
+    <w:lsdException w:name="List Table 7 Colorful Accent 2" w:uiPriority="52"/>
+    <w:lsdException w:name="List Table 1 Light Accent 3" w:uiPriority="46"/>
+    <w:lsdException w:name="List Table 2 Accent 3" w:uiPriority="47"/>
+    <w:lsdException w:name="List Table 3 Accent 3" w:uiPriority="48"/>
+    <w:lsdException w:name="List Table 4 Accent 3" w:uiPriority="49"/>
+    <w:lsdException w:name="List Table 5 Dark Accent 3" w:uiPriority="50"/>
+    <w:lsdException w:name="List Table 6 Colorful Accent 3" w:uiPriority="51"/>
+    <w:lsdException w:name="List Table 7 Colorful Accent 3" w:uiPriority="52"/>
+    <w:lsdException w:name="List Table 1 Light Accent 4" w:uiPriority="46"/>
+    <w:lsdException w:name="List Table 2 Accent 4" w:uiPriority="47"/>
+    <w:lsdException w:name="List Table 3 Accent 4" w:uiPriority="48"/>
+    <w:lsdException w:name="List Table 4 Accent 4" w:uiPriority="49"/>
+    <w:lsdException w:name="List Table 5 Dark Accent 4" w:uiPriority="50"/>
+    <w:lsdException w:name="List Table 6 Colorful Accent 4" w:uiPriority="51"/>
+    <w:lsdException w:name="List Table 7 Colorful Accent 4" w:uiPriority="52"/>
+    <w:lsdException w:name="List Table 1 Light Accent 5" w:uiPriority="46"/>
+    <w:lsdException w:name="List Table 2 Accent 5" w:uiPriority="47"/>
+    <w:lsdException w:name="List Table 3 Accent 5" w:uiPriority="48"/>
+    <w:lsdException w:name="List Table 4 Accent 5" w:uiPriority="49"/>
+    <w:lsdException w:name="List Table 5 Dark Accent 5" w:uiPriority="50"/>
+    <w:lsdException w:name="List Table 6 Colorful Accent 5" w:uiPriority="51"/>
+    <w:lsdException w:name="List Table 7 Colorful Accent 5" w:uiPriority="52"/>
+    <w:lsdException w:name="List Table 1 Light Accent 6" w:uiPriority="46"/>
+    <w:lsdException w:name="List Table 2 Accent 6" w:uiPriority="47"/>
+    <w:lsdException w:name="List Table 3 Accent 6" w:uiPriority="48"/>
+    <w:lsdException w:name="List Table 4 Accent 6" w:uiPriority="49"/>
+    <w:lsdException w:name="List Table 5 Dark Accent 6" w:uiPriority="50"/>
+    <w:lsdException w:name="List Table 6 Colorful Accent 6" w:uiPriority="51"/>
+    <w:lsdException w:name="List Table 7 Colorful Accent 6" w:uiPriority="52"/>
+    <w:lsdException w:name="Mention" w:semiHidden="1" w:unhideWhenUsed="1"/>
+    <w:lsdException w:name="Smart Hyperlink" w:semiHidden="1" w:unhideWhenUsed="1"/>
+    <w:lsdException w:name="Hashtag" w:semiHidden="1" w:unhideWhenUsed="1"/>
+    <w:lsdException w:name="Unresolved Mention" w:semiHidden="1" w:unhideWhenUsed="1"/>
+    <w:lsdException w:name="Smart Link" w:semiHidden="1" w:unhideWhenUsed="1"/>
+  </w:latentStyles>
+  <w:style w:type="paragraph" w:default="1" w:styleId="Normal">
+    <w:name w:val="Normal"/>
+    <w:qFormat/>
   </w:style>
   <w:style w:type="paragraph" w:styleId="Heading1">
     <w:name w:val="heading 1"/>
     <w:basedOn w:val="Normal"/>
     <w:next w:val="Normal"/>
+    <w:uiPriority w:val="9"/>
+    <w:qFormat/>
     <w:pPr>
-      <w:keepNext w:val="1"/>
-      <w:keepLines w:val="1"/>
-      <w:pageBreakBefore w:val="0"/>
-      <w:spacing w:after="120" w:before="400" w:lineRule="auto"/>
+      <w:keepNext/>
+      <w:keepLines/>
+      <w:spacing w:before="400" w:after="120"/>
+      <w:outlineLvl w:val="0"/>
     </w:pPr>
     <w:rPr>
       <w:sz w:val="40"/>
@@ -2164,14 +2509,16 @@
     <w:name w:val="heading 2"/>
     <w:basedOn w:val="Normal"/>
     <w:next w:val="Normal"/>
+    <w:uiPriority w:val="9"/>
+    <w:unhideWhenUsed/>
+    <w:qFormat/>
     <w:pPr>
-      <w:keepNext w:val="1"/>
-      <w:keepLines w:val="1"/>
-      <w:pageBreakBefore w:val="0"/>
-      <w:spacing w:after="120" w:before="360" w:lineRule="auto"/>
+      <w:keepNext/>
+      <w:keepLines/>
+      <w:spacing w:before="360" w:after="120"/>
+      <w:outlineLvl w:val="1"/>
     </w:pPr>
     <w:rPr>
-      <w:b w:val="0"/>
       <w:sz w:val="32"/>
       <w:szCs w:val="32"/>
     </w:rPr>
@@ -2180,14 +2527,17 @@
     <w:name w:val="heading 3"/>
     <w:basedOn w:val="Normal"/>
     <w:next w:val="Normal"/>
+    <w:uiPriority w:val="9"/>
+    <w:semiHidden/>
+    <w:unhideWhenUsed/>
+    <w:qFormat/>
     <w:pPr>
-      <w:keepNext w:val="1"/>
-      <w:keepLines w:val="1"/>
-      <w:pageBreakBefore w:val="0"/>
-      <w:spacing w:after="80" w:before="320" w:lineRule="auto"/>
+      <w:keepNext/>
+      <w:keepLines/>
+      <w:spacing w:before="320" w:after="80"/>
+      <w:outlineLvl w:val="2"/>
     </w:pPr>
     <w:rPr>
-      <w:b w:val="0"/>
       <w:color w:val="434343"/>
       <w:sz w:val="28"/>
       <w:szCs w:val="28"/>
@@ -2197,11 +2547,15 @@
     <w:name w:val="heading 4"/>
     <w:basedOn w:val="Normal"/>
     <w:next w:val="Normal"/>
+    <w:uiPriority w:val="9"/>
+    <w:semiHidden/>
+    <w:unhideWhenUsed/>
+    <w:qFormat/>
     <w:pPr>
-      <w:keepNext w:val="1"/>
-      <w:keepLines w:val="1"/>
-      <w:pageBreakBefore w:val="0"/>
-      <w:spacing w:after="80" w:before="280" w:lineRule="auto"/>
+      <w:keepNext/>
+      <w:keepLines/>
+      <w:spacing w:before="280" w:after="80"/>
+      <w:outlineLvl w:val="3"/>
     </w:pPr>
     <w:rPr>
       <w:color w:val="666666"/>
@@ -2213,44 +2567,87 @@
     <w:name w:val="heading 5"/>
     <w:basedOn w:val="Normal"/>
     <w:next w:val="Normal"/>
+    <w:uiPriority w:val="9"/>
+    <w:semiHidden/>
+    <w:unhideWhenUsed/>
+    <w:qFormat/>
     <w:pPr>
-      <w:keepNext w:val="1"/>
-      <w:keepLines w:val="1"/>
-      <w:pageBreakBefore w:val="0"/>
-      <w:spacing w:after="80" w:before="240" w:lineRule="auto"/>
+      <w:keepNext/>
+      <w:keepLines/>
+      <w:spacing w:before="240" w:after="80"/>
+      <w:outlineLvl w:val="4"/>
     </w:pPr>
     <w:rPr>
       <w:color w:val="666666"/>
-      <w:sz w:val="22"/>
-      <w:szCs w:val="22"/>
     </w:rPr>
   </w:style>
   <w:style w:type="paragraph" w:styleId="Heading6">
     <w:name w:val="heading 6"/>
     <w:basedOn w:val="Normal"/>
     <w:next w:val="Normal"/>
+    <w:uiPriority w:val="9"/>
+    <w:semiHidden/>
+    <w:unhideWhenUsed/>
+    <w:qFormat/>
     <w:pPr>
-      <w:keepNext w:val="1"/>
-      <w:keepLines w:val="1"/>
-      <w:pageBreakBefore w:val="0"/>
-      <w:spacing w:after="80" w:before="240" w:lineRule="auto"/>
+      <w:keepNext/>
+      <w:keepLines/>
+      <w:spacing w:before="240" w:after="80"/>
+      <w:outlineLvl w:val="5"/>
     </w:pPr>
     <w:rPr>
-      <w:i w:val="1"/>
+      <w:i/>
       <w:color w:val="666666"/>
-      <w:sz w:val="22"/>
-      <w:szCs w:val="22"/>
     </w:rPr>
+  </w:style>
+  <w:style w:type="character" w:default="1" w:styleId="DefaultParagraphFont">
+    <w:name w:val="Default Paragraph Font"/>
+    <w:uiPriority w:val="1"/>
+    <w:semiHidden/>
+    <w:unhideWhenUsed/>
+  </w:style>
+  <w:style w:type="table" w:default="1" w:styleId="TableNormal">
+    <w:name w:val="Normal Table"/>
+    <w:uiPriority w:val="99"/>
+    <w:semiHidden/>
+    <w:unhideWhenUsed/>
+    <w:tblPr>
+      <w:tblInd w:w="0" w:type="dxa"/>
+      <w:tblCellMar>
+        <w:top w:w="0" w:type="dxa"/>
+        <w:left w:w="108" w:type="dxa"/>
+        <w:bottom w:w="0" w:type="dxa"/>
+        <w:right w:w="108" w:type="dxa"/>
+      </w:tblCellMar>
+    </w:tblPr>
+  </w:style>
+  <w:style w:type="numbering" w:default="1" w:styleId="NoList">
+    <w:name w:val="No List"/>
+    <w:uiPriority w:val="99"/>
+    <w:semiHidden/>
+    <w:unhideWhenUsed/>
+  </w:style>
+  <w:style w:type="table" w:customStyle="1" w:styleId="TableNormal0">
+    <w:name w:val="TableNormal"/>
+    <w:tblPr>
+      <w:tblCellMar>
+        <w:top w:w="0" w:type="dxa"/>
+        <w:left w:w="0" w:type="dxa"/>
+        <w:bottom w:w="0" w:type="dxa"/>
+        <w:right w:w="0" w:type="dxa"/>
+      </w:tblCellMar>
+    </w:tblPr>
   </w:style>
   <w:style w:type="paragraph" w:styleId="Title">
     <w:name w:val="Title"/>
     <w:basedOn w:val="Normal"/>
     <w:next w:val="Normal"/>
+    <w:uiPriority w:val="10"/>
+    <w:qFormat/>
     <w:pPr>
-      <w:keepNext w:val="1"/>
-      <w:keepLines w:val="1"/>
-      <w:pageBreakBefore w:val="0"/>
-      <w:spacing w:after="60" w:before="0" w:lineRule="auto"/>
+      <w:keepNext/>
+      <w:keepLines/>
+      <w:spacing w:after="60"/>
     </w:pPr>
     <w:rPr>
       <w:sz w:val="52"/>
@@ -2261,15 +2658,14 @@
     <w:name w:val="Subtitle"/>
     <w:basedOn w:val="Normal"/>
     <w:next w:val="Normal"/>
+    <w:uiPriority w:val="11"/>
+    <w:qFormat/>
     <w:pPr>
-      <w:keepNext w:val="1"/>
-      <w:keepLines w:val="1"/>
-      <w:pageBreakBefore w:val="0"/>
-      <w:spacing w:after="320" w:before="0" w:lineRule="auto"/>
+      <w:keepNext/>
+      <w:keepLines/>
+      <w:spacing w:after="320"/>
     </w:pPr>
     <w:rPr>
-      <w:rFonts w:ascii="Arial" w:cs="Arial" w:eastAsia="Arial" w:hAnsi="Arial"/>
-      <w:i w:val="0"/>
       <w:color w:val="666666"/>
       <w:sz w:val="30"/>
       <w:szCs w:val="30"/>

</xml_diff>